<commit_message>
Start development for GameOfLife
</commit_message>
<xml_diff>
--- a/U1/P02/ejercicios02.docx
+++ b/U1/P02/ejercicios02.docx
@@ -161,7 +161,6 @@
         </w:rPr>
         <w:t xml:space="preserve">-&gt; </w:t>
       </w:r>
-      <w:proofErr w:type="spellStart"/>
       <w:r>
         <w:rPr>
           <w:rFonts w:ascii="Times New Roman" w:eastAsia="Times New Roman" w:hAnsi="Times New Roman" w:cs="Times New Roman"/>
@@ -171,7 +170,6 @@
         </w:rPr>
         <w:t>aloh</w:t>
       </w:r>
-      <w:proofErr w:type="spellEnd"/>
     </w:p>
     <w:p>
       <w:pPr>
@@ -243,7 +241,6 @@
           <w:lang w:eastAsia="es-ES"/>
         </w:rPr>
       </w:pPr>
-      <w:proofErr w:type="spellStart"/>
       <w:r>
         <w:rPr>
           <w:rFonts w:ascii="Verdana" w:eastAsia="Times New Roman" w:hAnsi="Verdana" w:cs="Times New Roman"/>
@@ -253,7 +250,6 @@
         </w:rPr>
         <w:t>ci</w:t>
       </w:r>
-      <w:proofErr w:type="spellEnd"/>
     </w:p>
     <w:p>
       <w:pPr>
@@ -289,7 +285,6 @@
           <w:lang w:eastAsia="es-ES"/>
         </w:rPr>
       </w:pPr>
-      <w:proofErr w:type="spellStart"/>
       <w:r>
         <w:rPr>
           <w:rFonts w:ascii="Verdana" w:eastAsia="Times New Roman" w:hAnsi="Verdana" w:cs="Times New Roman"/>
@@ -299,7 +294,6 @@
         </w:rPr>
         <w:t>cier</w:t>
       </w:r>
-      <w:proofErr w:type="spellEnd"/>
     </w:p>
     <w:p>
       <w:pPr>
@@ -313,7 +307,6 @@
           <w:lang w:eastAsia="es-ES"/>
         </w:rPr>
       </w:pPr>
-      <w:proofErr w:type="spellStart"/>
       <w:r>
         <w:rPr>
           <w:rFonts w:ascii="Verdana" w:eastAsia="Times New Roman" w:hAnsi="Verdana" w:cs="Times New Roman"/>
@@ -323,7 +316,6 @@
         </w:rPr>
         <w:t>cierv</w:t>
       </w:r>
-      <w:proofErr w:type="spellEnd"/>
     </w:p>
     <w:p>
       <w:pPr>
@@ -649,27 +641,7 @@
           <w:szCs w:val="24"/>
           <w:lang w:eastAsia="es-ES"/>
         </w:rPr>
-        <w:t xml:space="preserve">Crear un método que devuelve si una frase pasada como parámetro es  palíndromo o no.  En el programa principal se pedirá una frase y se mostrará un mensaje diciendo si es palíndromo o no, continuará pidiendo frases hasta que se pulse </w:t>
-      </w:r>
-      <w:proofErr w:type="spellStart"/>
-      <w:r>
-        <w:rPr>
-          <w:rFonts w:ascii="Times New Roman" w:eastAsia="Times New Roman" w:hAnsi="Times New Roman" w:cs="Times New Roman"/>
-          <w:sz w:val="24"/>
-          <w:szCs w:val="24"/>
-          <w:lang w:eastAsia="es-ES"/>
-        </w:rPr>
-        <w:t>enter</w:t>
-      </w:r>
-      <w:proofErr w:type="spellEnd"/>
-      <w:r>
-        <w:rPr>
-          <w:rFonts w:ascii="Times New Roman" w:eastAsia="Times New Roman" w:hAnsi="Times New Roman" w:cs="Times New Roman"/>
-          <w:sz w:val="24"/>
-          <w:szCs w:val="24"/>
-          <w:lang w:eastAsia="es-ES"/>
-        </w:rPr>
-        <w:t>. </w:t>
+        <w:t>Crear un método que devuelve si una frase pasada como parámetro es  palíndromo o no.  En el programa principal se pedirá una frase y se mostrará un mensaje diciendo si es palíndromo o no, continuará pidiendo frases hasta que se pulse enter. </w:t>
       </w:r>
     </w:p>
     <w:p>
@@ -786,27 +758,7 @@
           <w:szCs w:val="24"/>
           <w:lang w:eastAsia="es-ES"/>
         </w:rPr>
-        <w:t xml:space="preserve">Inicializar un </w:t>
-      </w:r>
-      <w:proofErr w:type="spellStart"/>
-      <w:r>
-        <w:rPr>
-          <w:rFonts w:ascii="Times New Roman" w:eastAsia="Times New Roman" w:hAnsi="Times New Roman" w:cs="Times New Roman"/>
-          <w:sz w:val="24"/>
-          <w:szCs w:val="24"/>
-          <w:lang w:eastAsia="es-ES"/>
-        </w:rPr>
-        <w:t>array</w:t>
-      </w:r>
-      <w:proofErr w:type="spellEnd"/>
-      <w:r>
-        <w:rPr>
-          <w:rFonts w:ascii="Times New Roman" w:eastAsia="Times New Roman" w:hAnsi="Times New Roman" w:cs="Times New Roman"/>
-          <w:sz w:val="24"/>
-          <w:szCs w:val="24"/>
-          <w:lang w:eastAsia="es-ES"/>
-        </w:rPr>
-        <w:t xml:space="preserve"> con los días de la semana. A continuación se deben pedir números del 1 al 7 y mostrar por pantalla el día de la semana con el que se corresponde el número. El programa finaliza cuando se introduzca un número fuera de ese rango.</w:t>
+        <w:t>Inicializar un array con los días de la semana. A continuación se deben pedir números del 1 al 7 y mostrar por pantalla el día de la semana con el que se corresponde el número. El programa finaliza cuando se introduzca un número fuera de ese rango.</w:t>
       </w:r>
     </w:p>
     <w:p>
@@ -990,25 +942,7 @@
           <w:sz w:val="24"/>
           <w:szCs w:val="24"/>
         </w:rPr>
-        <w:t xml:space="preserve">Escriba un programa que sirva para examinar a un niño de las tablas de multiplicar. Para ello se generan de forma </w:t>
-      </w:r>
-      <w:proofErr w:type="spellStart"/>
-      <w:r>
-        <w:rPr>
-          <w:rFonts w:ascii="Times New Roman" w:hAnsi="Times New Roman" w:cs="Times New Roman"/>
-          <w:sz w:val="24"/>
-          <w:szCs w:val="24"/>
-        </w:rPr>
-        <w:t>pseudoaleatoria</w:t>
-      </w:r>
-      <w:proofErr w:type="spellEnd"/>
-      <w:r>
-        <w:rPr>
-          <w:rFonts w:ascii="Times New Roman" w:hAnsi="Times New Roman" w:cs="Times New Roman"/>
-          <w:sz w:val="24"/>
-          <w:szCs w:val="24"/>
-        </w:rPr>
-        <w:t xml:space="preserve"> diez preguntas que son planteadas al niño. Ante cada pregunta (por ejemplo “4x5=”) el niño contestará con un número. Si la respuesta es la correcta se le felicita. Si la respuesta es incorrecta se le informará al niño de su error y se le volverá a plantear la misma pregunta hasta que acierte. Después de concluir con la última pregunta se informará al niño sobre cuántas preguntas acertó a la primera.</w:t>
+        <w:t>Escriba un programa que sirva para examinar a un niño de las tablas de multiplicar. Para ello se generan de forma pseudoaleatoria diez preguntas que son planteadas al niño. Ante cada pregunta (por ejemplo “4x5=”) el niño contestará con un número. Si la respuesta es la correcta se le felicita. Si la respuesta es incorrecta se le informará al niño de su error y se le volverá a plantear la misma pregunta hasta que acierte. Después de concluir con la última pregunta se informará al niño sobre cuántas preguntas acertó a la primera.</w:t>
       </w:r>
     </w:p>
     <w:p>
@@ -1183,73 +1117,7 @@
           <w:szCs w:val="24"/>
           <w:lang w:eastAsia="es-ES"/>
         </w:rPr>
-        <w:t xml:space="preserve">Realizar un método para comprobar si un </w:t>
-      </w:r>
-      <w:proofErr w:type="spellStart"/>
-      <w:r>
-        <w:rPr>
-          <w:rFonts w:ascii="Times New Roman" w:eastAsia="Times New Roman" w:hAnsi="Times New Roman" w:cs="Times New Roman"/>
-          <w:color w:val="333333"/>
-          <w:sz w:val="24"/>
-          <w:szCs w:val="24"/>
-          <w:lang w:eastAsia="es-ES"/>
-        </w:rPr>
-        <w:t>password</w:t>
-      </w:r>
-      <w:proofErr w:type="spellEnd"/>
-      <w:r>
-        <w:rPr>
-          <w:rFonts w:ascii="Times New Roman" w:eastAsia="Times New Roman" w:hAnsi="Times New Roman" w:cs="Times New Roman"/>
-          <w:color w:val="333333"/>
-          <w:sz w:val="24"/>
-          <w:szCs w:val="24"/>
-          <w:lang w:eastAsia="es-ES"/>
-        </w:rPr>
-        <w:t xml:space="preserve"> es aceptable, el </w:t>
-      </w:r>
-      <w:proofErr w:type="spellStart"/>
-      <w:r>
-        <w:rPr>
-          <w:rFonts w:ascii="Times New Roman" w:eastAsia="Times New Roman" w:hAnsi="Times New Roman" w:cs="Times New Roman"/>
-          <w:color w:val="333333"/>
-          <w:sz w:val="24"/>
-          <w:szCs w:val="24"/>
-          <w:lang w:eastAsia="es-ES"/>
-        </w:rPr>
-        <w:t>password</w:t>
-      </w:r>
-      <w:proofErr w:type="spellEnd"/>
-      <w:r>
-        <w:rPr>
-          <w:rFonts w:ascii="Times New Roman" w:eastAsia="Times New Roman" w:hAnsi="Times New Roman" w:cs="Times New Roman"/>
-          <w:color w:val="333333"/>
-          <w:sz w:val="24"/>
-          <w:szCs w:val="24"/>
-          <w:lang w:eastAsia="es-ES"/>
-        </w:rPr>
-        <w:t xml:space="preserve"> se le pasará como parámetro.   Un </w:t>
-      </w:r>
-      <w:proofErr w:type="spellStart"/>
-      <w:r>
-        <w:rPr>
-          <w:rFonts w:ascii="Times New Roman" w:eastAsia="Times New Roman" w:hAnsi="Times New Roman" w:cs="Times New Roman"/>
-          <w:color w:val="333333"/>
-          <w:sz w:val="24"/>
-          <w:szCs w:val="24"/>
-          <w:lang w:eastAsia="es-ES"/>
-        </w:rPr>
-        <w:t>password</w:t>
-      </w:r>
-      <w:proofErr w:type="spellEnd"/>
-      <w:r>
-        <w:rPr>
-          <w:rFonts w:ascii="Times New Roman" w:eastAsia="Times New Roman" w:hAnsi="Times New Roman" w:cs="Times New Roman"/>
-          <w:color w:val="333333"/>
-          <w:sz w:val="24"/>
-          <w:szCs w:val="24"/>
-          <w:lang w:eastAsia="es-ES"/>
-        </w:rPr>
-        <w:t xml:space="preserve"> es aceptable si su tamaño es mayor que 2 y menor que 10.  Además no puede contener ningún espacio en blanco, y uno de los caracteres tiene que ser obligatoriamente uno de estos: #@$%&amp;.</w:t>
+        <w:t>Realizar un método para comprobar si un password es aceptable, el password se le pasará como parámetro.   Un password es aceptable si su tamaño es mayor que 2 y menor que 10.  Además no puede contener ningún espacio en blanco, y uno de los caracteres tiene que ser obligatoriamente uno de estos: #@$%&amp;.</w:t>
       </w:r>
     </w:p>
     <w:p>
@@ -1518,29 +1386,7 @@
           <w:szCs w:val="24"/>
           <w:lang w:eastAsia="es-ES"/>
         </w:rPr>
-        <w:t xml:space="preserve">Hacer un programa que tenga un </w:t>
-      </w:r>
-      <w:proofErr w:type="spellStart"/>
-      <w:r>
-        <w:rPr>
-          <w:rFonts w:ascii="Times New Roman" w:eastAsia="Times New Roman" w:hAnsi="Times New Roman" w:cs="Times New Roman"/>
-          <w:color w:val="333333"/>
-          <w:sz w:val="24"/>
-          <w:szCs w:val="24"/>
-          <w:lang w:eastAsia="es-ES"/>
-        </w:rPr>
-        <w:t>array</w:t>
-      </w:r>
-      <w:proofErr w:type="spellEnd"/>
-      <w:r>
-        <w:rPr>
-          <w:rFonts w:ascii="Times New Roman" w:eastAsia="Times New Roman" w:hAnsi="Times New Roman" w:cs="Times New Roman"/>
-          <w:color w:val="333333"/>
-          <w:sz w:val="24"/>
-          <w:szCs w:val="24"/>
-          <w:lang w:eastAsia="es-ES"/>
-        </w:rPr>
-        <w:t xml:space="preserve"> con 10 números enteros entre el 1 y el 99</w:t>
+        <w:t>Hacer un programa que tenga un array con 10 números enteros entre el 1 y el 99</w:t>
       </w:r>
       <w:r>
         <w:rPr>
@@ -1582,29 +1428,7 @@
           <w:szCs w:val="24"/>
           <w:lang w:eastAsia="es-ES"/>
         </w:rPr>
-        <w:t xml:space="preserve">Pedir números por teclado hasta que se introduzca uno de los 10 números del </w:t>
-      </w:r>
-      <w:proofErr w:type="spellStart"/>
-      <w:r>
-        <w:rPr>
-          <w:rFonts w:ascii="Times New Roman" w:eastAsia="Times New Roman" w:hAnsi="Times New Roman" w:cs="Times New Roman"/>
-          <w:color w:val="333333"/>
-          <w:sz w:val="24"/>
-          <w:szCs w:val="24"/>
-          <w:lang w:eastAsia="es-ES"/>
-        </w:rPr>
-        <w:t>array</w:t>
-      </w:r>
-      <w:proofErr w:type="spellEnd"/>
-      <w:r>
-        <w:rPr>
-          <w:rFonts w:ascii="Times New Roman" w:eastAsia="Times New Roman" w:hAnsi="Times New Roman" w:cs="Times New Roman"/>
-          <w:color w:val="333333"/>
-          <w:sz w:val="24"/>
-          <w:szCs w:val="24"/>
-          <w:lang w:eastAsia="es-ES"/>
-        </w:rPr>
-        <w:t>.</w:t>
+        <w:t>Pedir números por teclado hasta que se introduzca uno de los 10 números del array.</w:t>
       </w:r>
     </w:p>
     <w:p>
@@ -1630,29 +1454,7 @@
           <w:szCs w:val="24"/>
           <w:lang w:eastAsia="es-ES"/>
         </w:rPr>
-        <w:t xml:space="preserve">Hacer un programa en Java que pida una frase por teclado y luego te diga cuantas veces aparecen cada una de las vocales.  </w:t>
-      </w:r>
-      <w:proofErr w:type="spellStart"/>
-      <w:r>
-        <w:rPr>
-          <w:rFonts w:ascii="Times New Roman" w:eastAsia="Times New Roman" w:hAnsi="Times New Roman" w:cs="Times New Roman"/>
-          <w:color w:val="333333"/>
-          <w:sz w:val="24"/>
-          <w:szCs w:val="24"/>
-          <w:lang w:eastAsia="es-ES"/>
-        </w:rPr>
-        <w:t>Ej</w:t>
-      </w:r>
-      <w:proofErr w:type="spellEnd"/>
-      <w:r>
-        <w:rPr>
-          <w:rFonts w:ascii="Times New Roman" w:eastAsia="Times New Roman" w:hAnsi="Times New Roman" w:cs="Times New Roman"/>
-          <w:color w:val="333333"/>
-          <w:sz w:val="24"/>
-          <w:szCs w:val="24"/>
-          <w:lang w:eastAsia="es-ES"/>
-        </w:rPr>
-        <w:t>:</w:t>
+        <w:t>Hacer un programa en Java que pida una frase por teclado y luego te diga cuantas veces aparecen cada una de las vocales.  Ej:</w:t>
       </w:r>
     </w:p>
     <w:p>
@@ -1694,20 +1496,8 @@
           <w:szCs w:val="24"/>
           <w:lang w:eastAsia="es-ES"/>
         </w:rPr>
-        <w:t xml:space="preserve">Hola </w:t>
-      </w:r>
-      <w:proofErr w:type="spellStart"/>
-      <w:r>
-        <w:rPr>
-          <w:rFonts w:ascii="Times New Roman" w:eastAsia="Times New Roman" w:hAnsi="Times New Roman" w:cs="Times New Roman"/>
-          <w:color w:val="333333"/>
-          <w:sz w:val="24"/>
-          <w:szCs w:val="24"/>
-          <w:lang w:eastAsia="es-ES"/>
-        </w:rPr>
-        <w:t>HOlA</w:t>
-      </w:r>
-      <w:proofErr w:type="spellEnd"/>
+        <w:t>Hola HOlA</w:t>
+      </w:r>
       <w:r>
         <w:rPr>
           <w:rFonts w:ascii="Verdana" w:eastAsia="Times New Roman" w:hAnsi="Verdana" w:cs="Times New Roman"/>
@@ -1768,29 +1558,7 @@
           <w:szCs w:val="24"/>
           <w:lang w:eastAsia="es-ES"/>
         </w:rPr>
-        <w:t xml:space="preserve">Nota:  utilizar un </w:t>
-      </w:r>
-      <w:proofErr w:type="spellStart"/>
-      <w:r>
-        <w:rPr>
-          <w:rFonts w:ascii="Times New Roman" w:eastAsia="Times New Roman" w:hAnsi="Times New Roman" w:cs="Times New Roman"/>
-          <w:color w:val="333333"/>
-          <w:sz w:val="24"/>
-          <w:szCs w:val="24"/>
-          <w:lang w:eastAsia="es-ES"/>
-        </w:rPr>
-        <w:t>Array</w:t>
-      </w:r>
-      <w:proofErr w:type="spellEnd"/>
-      <w:r>
-        <w:rPr>
-          <w:rFonts w:ascii="Times New Roman" w:eastAsia="Times New Roman" w:hAnsi="Times New Roman" w:cs="Times New Roman"/>
-          <w:color w:val="333333"/>
-          <w:sz w:val="24"/>
-          <w:szCs w:val="24"/>
-          <w:lang w:eastAsia="es-ES"/>
-        </w:rPr>
-        <w:t xml:space="preserve"> para los contadores de vocales.</w:t>
+        <w:t>Nota:  utilizar un Array para los contadores de vocales.</w:t>
       </w:r>
     </w:p>
     <w:p>
@@ -1818,73 +1586,7 @@
           <w:szCs w:val="24"/>
           <w:lang w:eastAsia="es-ES"/>
         </w:rPr>
-        <w:t xml:space="preserve">Hacer un método en Java que reciba como parámetros dos </w:t>
-      </w:r>
-      <w:proofErr w:type="spellStart"/>
-      <w:r>
-        <w:rPr>
-          <w:rFonts w:ascii="Times New Roman" w:eastAsia="Times New Roman" w:hAnsi="Times New Roman" w:cs="Times New Roman"/>
-          <w:color w:val="333333"/>
-          <w:sz w:val="24"/>
-          <w:szCs w:val="24"/>
-          <w:lang w:eastAsia="es-ES"/>
-        </w:rPr>
-        <w:t>arrays</w:t>
-      </w:r>
-      <w:proofErr w:type="spellEnd"/>
-      <w:r>
-        <w:rPr>
-          <w:rFonts w:ascii="Times New Roman" w:eastAsia="Times New Roman" w:hAnsi="Times New Roman" w:cs="Times New Roman"/>
-          <w:color w:val="333333"/>
-          <w:sz w:val="24"/>
-          <w:szCs w:val="24"/>
-          <w:lang w:eastAsia="es-ES"/>
-        </w:rPr>
-        <w:t xml:space="preserve"> de 10 números enteros y devuelva un </w:t>
-      </w:r>
-      <w:proofErr w:type="spellStart"/>
-      <w:r>
-        <w:rPr>
-          <w:rFonts w:ascii="Times New Roman" w:eastAsia="Times New Roman" w:hAnsi="Times New Roman" w:cs="Times New Roman"/>
-          <w:color w:val="333333"/>
-          <w:sz w:val="24"/>
-          <w:szCs w:val="24"/>
-          <w:lang w:eastAsia="es-ES"/>
-        </w:rPr>
-        <w:t>array</w:t>
-      </w:r>
-      <w:proofErr w:type="spellEnd"/>
-      <w:r>
-        <w:rPr>
-          <w:rFonts w:ascii="Times New Roman" w:eastAsia="Times New Roman" w:hAnsi="Times New Roman" w:cs="Times New Roman"/>
-          <w:color w:val="333333"/>
-          <w:sz w:val="24"/>
-          <w:szCs w:val="24"/>
-          <w:lang w:eastAsia="es-ES"/>
-        </w:rPr>
-        <w:t xml:space="preserve"> con la suma de cada uno los elementos de los dos </w:t>
-      </w:r>
-      <w:proofErr w:type="spellStart"/>
-      <w:r>
-        <w:rPr>
-          <w:rFonts w:ascii="Times New Roman" w:eastAsia="Times New Roman" w:hAnsi="Times New Roman" w:cs="Times New Roman"/>
-          <w:color w:val="333333"/>
-          <w:sz w:val="24"/>
-          <w:szCs w:val="24"/>
-          <w:lang w:eastAsia="es-ES"/>
-        </w:rPr>
-        <w:t>arrays</w:t>
-      </w:r>
-      <w:proofErr w:type="spellEnd"/>
-      <w:r>
-        <w:rPr>
-          <w:rFonts w:ascii="Times New Roman" w:eastAsia="Times New Roman" w:hAnsi="Times New Roman" w:cs="Times New Roman"/>
-          <w:color w:val="333333"/>
-          <w:sz w:val="24"/>
-          <w:szCs w:val="24"/>
-          <w:lang w:eastAsia="es-ES"/>
-        </w:rPr>
-        <w:t>. Ejemplo:</w:t>
+        <w:t>Hacer un método en Java que reciba como parámetros dos arrays de 10 números enteros y devuelva un array con la suma de cada uno los elementos de los dos arrays. Ejemplo:</w:t>
       </w:r>
     </w:p>
     <w:tbl>
@@ -3322,29 +3024,7 @@
           <w:szCs w:val="24"/>
           <w:lang w:eastAsia="es-ES"/>
         </w:rPr>
-        <w:t xml:space="preserve">Para probarlo, se crearán los </w:t>
-      </w:r>
-      <w:proofErr w:type="spellStart"/>
-      <w:r>
-        <w:rPr>
-          <w:rFonts w:ascii="Times New Roman" w:eastAsia="Times New Roman" w:hAnsi="Times New Roman" w:cs="Times New Roman"/>
-          <w:color w:val="333333"/>
-          <w:sz w:val="24"/>
-          <w:szCs w:val="24"/>
-          <w:lang w:eastAsia="es-ES"/>
-        </w:rPr>
-        <w:t>arrays</w:t>
-      </w:r>
-      <w:proofErr w:type="spellEnd"/>
-      <w:r>
-        <w:rPr>
-          <w:rFonts w:ascii="Times New Roman" w:eastAsia="Times New Roman" w:hAnsi="Times New Roman" w:cs="Times New Roman"/>
-          <w:color w:val="333333"/>
-          <w:sz w:val="24"/>
-          <w:szCs w:val="24"/>
-          <w:lang w:eastAsia="es-ES"/>
-        </w:rPr>
-        <w:t xml:space="preserve"> con números aleatorios entre 1 y 10.</w:t>
+        <w:t>Para probarlo, se crearán los arrays con números aleatorios entre 1 y 10.</w:t>
       </w:r>
     </w:p>
     <w:p>
@@ -3370,51 +3050,7 @@
           <w:szCs w:val="18"/>
           <w:lang w:eastAsia="es-ES"/>
         </w:rPr>
-        <w:t xml:space="preserve">Vamos a simular una carrera de </w:t>
-      </w:r>
-      <w:proofErr w:type="spellStart"/>
-      <w:r>
-        <w:rPr>
-          <w:rFonts w:ascii="Verdana" w:eastAsia="Times New Roman" w:hAnsi="Verdana" w:cs="Times New Roman"/>
-          <w:color w:val="333333"/>
-          <w:sz w:val="18"/>
-          <w:szCs w:val="18"/>
-          <w:lang w:eastAsia="es-ES"/>
-        </w:rPr>
-        <w:t>caballos.Inicialmente</w:t>
-      </w:r>
-      <w:proofErr w:type="spellEnd"/>
-      <w:r>
-        <w:rPr>
-          <w:rFonts w:ascii="Verdana" w:eastAsia="Times New Roman" w:hAnsi="Verdana" w:cs="Times New Roman"/>
-          <w:color w:val="333333"/>
-          <w:sz w:val="18"/>
-          <w:szCs w:val="18"/>
-          <w:lang w:eastAsia="es-ES"/>
-        </w:rPr>
-        <w:t xml:space="preserve"> se pedirá por teclado cuántos caballos van a </w:t>
-      </w:r>
-      <w:proofErr w:type="spellStart"/>
-      <w:r>
-        <w:rPr>
-          <w:rFonts w:ascii="Verdana" w:eastAsia="Times New Roman" w:hAnsi="Verdana" w:cs="Times New Roman"/>
-          <w:color w:val="333333"/>
-          <w:sz w:val="18"/>
-          <w:szCs w:val="18"/>
-          <w:lang w:eastAsia="es-ES"/>
-        </w:rPr>
-        <w:t>correr.Después</w:t>
-      </w:r>
-      <w:proofErr w:type="spellEnd"/>
-      <w:r>
-        <w:rPr>
-          <w:rFonts w:ascii="Verdana" w:eastAsia="Times New Roman" w:hAnsi="Verdana" w:cs="Times New Roman"/>
-          <w:color w:val="333333"/>
-          <w:sz w:val="18"/>
-          <w:szCs w:val="18"/>
-          <w:lang w:eastAsia="es-ES"/>
-        </w:rPr>
-        <w:t xml:space="preserve"> se irán haciendo sucesivos turnos en los que cada </w:t>
+        <w:t xml:space="preserve">Vamos a simular una carrera de caballos.Inicialmente se pedirá por teclado cuántos caballos van a correr.Después se irán haciendo sucesivos turnos en los que cada </w:t>
       </w:r>
       <w:r>
         <w:rPr>
@@ -3451,95 +3087,7 @@
           <w:szCs w:val="18"/>
           <w:lang w:eastAsia="es-ES"/>
         </w:rPr>
-        <w:t xml:space="preserve">Buscar y Reemplazar: Haz un programa en java que pida un texto y luego una palabra a buscar y otra para reemplazarla.  Finalmente mostrar el texto con la palabra cambiada. No se puede usar </w:t>
-      </w:r>
-      <w:proofErr w:type="spellStart"/>
-      <w:r>
-        <w:rPr>
-          <w:rFonts w:ascii="Verdana" w:eastAsia="Times New Roman" w:hAnsi="Verdana" w:cs="Times New Roman"/>
-          <w:color w:val="333333"/>
-          <w:sz w:val="18"/>
-          <w:szCs w:val="18"/>
-          <w:lang w:eastAsia="es-ES"/>
-        </w:rPr>
-        <w:t>replace</w:t>
-      </w:r>
-      <w:proofErr w:type="spellEnd"/>
-      <w:r>
-        <w:rPr>
-          <w:rFonts w:ascii="Verdana" w:eastAsia="Times New Roman" w:hAnsi="Verdana" w:cs="Times New Roman"/>
-          <w:color w:val="333333"/>
-          <w:sz w:val="18"/>
-          <w:szCs w:val="18"/>
-          <w:lang w:eastAsia="es-ES"/>
-        </w:rPr>
-        <w:t xml:space="preserve"> ni </w:t>
-      </w:r>
-      <w:proofErr w:type="spellStart"/>
-      <w:r>
-        <w:rPr>
-          <w:rFonts w:ascii="Verdana" w:eastAsia="Times New Roman" w:hAnsi="Verdana" w:cs="Times New Roman"/>
-          <w:color w:val="333333"/>
-          <w:sz w:val="18"/>
-          <w:szCs w:val="18"/>
-          <w:lang w:eastAsia="es-ES"/>
-        </w:rPr>
-        <w:t>replaceAll</w:t>
-      </w:r>
-      <w:proofErr w:type="spellEnd"/>
-      <w:r>
-        <w:rPr>
-          <w:rFonts w:ascii="Verdana" w:eastAsia="Times New Roman" w:hAnsi="Verdana" w:cs="Times New Roman"/>
-          <w:color w:val="333333"/>
-          <w:sz w:val="18"/>
-          <w:szCs w:val="18"/>
-          <w:lang w:eastAsia="es-ES"/>
-        </w:rPr>
-        <w:t xml:space="preserve"> y hay que utilizar </w:t>
-      </w:r>
-      <w:proofErr w:type="spellStart"/>
-      <w:r>
-        <w:rPr>
-          <w:rFonts w:ascii="Verdana" w:eastAsia="Times New Roman" w:hAnsi="Verdana" w:cs="Times New Roman"/>
-          <w:color w:val="333333"/>
-          <w:sz w:val="18"/>
-          <w:szCs w:val="18"/>
-          <w:lang w:eastAsia="es-ES"/>
-        </w:rPr>
-        <w:t>indexOf</w:t>
-      </w:r>
-      <w:proofErr w:type="spellEnd"/>
-      <w:r>
-        <w:rPr>
-          <w:rFonts w:ascii="Verdana" w:eastAsia="Times New Roman" w:hAnsi="Verdana" w:cs="Times New Roman"/>
-          <w:color w:val="333333"/>
-          <w:sz w:val="18"/>
-          <w:szCs w:val="18"/>
-          <w:lang w:eastAsia="es-ES"/>
-        </w:rPr>
-        <w:t xml:space="preserve"> y </w:t>
-      </w:r>
-      <w:proofErr w:type="spellStart"/>
-      <w:r>
-        <w:rPr>
-          <w:rFonts w:ascii="Verdana" w:eastAsia="Times New Roman" w:hAnsi="Verdana" w:cs="Times New Roman"/>
-          <w:color w:val="333333"/>
-          <w:sz w:val="18"/>
-          <w:szCs w:val="18"/>
-          <w:lang w:eastAsia="es-ES"/>
-        </w:rPr>
-        <w:t>substring</w:t>
-      </w:r>
-      <w:proofErr w:type="spellEnd"/>
-      <w:r>
-        <w:rPr>
-          <w:rFonts w:ascii="Verdana" w:eastAsia="Times New Roman" w:hAnsi="Verdana" w:cs="Times New Roman"/>
-          <w:color w:val="333333"/>
-          <w:sz w:val="18"/>
-          <w:szCs w:val="18"/>
-          <w:lang w:eastAsia="es-ES"/>
-        </w:rPr>
-        <w:t>.</w:t>
+        <w:t>Buscar y Reemplazar: Haz un programa en java que pida un texto y luego una palabra a buscar y otra para reemplazarla.  Finalmente mostrar el texto con la palabra cambiada. No se puede usar replace ni replaceAll y hay que utilizar indexOf y substring.</w:t>
       </w:r>
     </w:p>
     <w:p>
@@ -3565,51 +3113,7 @@
           <w:szCs w:val="24"/>
           <w:lang w:eastAsia="es-ES"/>
         </w:rPr>
-        <w:t xml:space="preserve">Hacer un programa en Java con un </w:t>
-      </w:r>
-      <w:proofErr w:type="spellStart"/>
-      <w:r>
-        <w:rPr>
-          <w:rFonts w:ascii="Times New Roman" w:eastAsia="Times New Roman" w:hAnsi="Times New Roman" w:cs="Times New Roman"/>
-          <w:color w:val="333333"/>
-          <w:sz w:val="24"/>
-          <w:szCs w:val="24"/>
-          <w:lang w:eastAsia="es-ES"/>
-        </w:rPr>
-        <w:t>array</w:t>
-      </w:r>
-      <w:proofErr w:type="spellEnd"/>
-      <w:r>
-        <w:rPr>
-          <w:rFonts w:ascii="Times New Roman" w:eastAsia="Times New Roman" w:hAnsi="Times New Roman" w:cs="Times New Roman"/>
-          <w:color w:val="333333"/>
-          <w:sz w:val="24"/>
-          <w:szCs w:val="24"/>
-          <w:lang w:eastAsia="es-ES"/>
-        </w:rPr>
-        <w:t xml:space="preserve"> </w:t>
-      </w:r>
-      <w:proofErr w:type="spellStart"/>
-      <w:r>
-        <w:rPr>
-          <w:rFonts w:ascii="Times New Roman" w:eastAsia="Times New Roman" w:hAnsi="Times New Roman" w:cs="Times New Roman"/>
-          <w:color w:val="333333"/>
-          <w:sz w:val="24"/>
-          <w:szCs w:val="24"/>
-          <w:lang w:eastAsia="es-ES"/>
-        </w:rPr>
-        <w:t>bi</w:t>
-      </w:r>
-      <w:proofErr w:type="spellEnd"/>
-      <w:r>
-        <w:rPr>
-          <w:rFonts w:ascii="Times New Roman" w:eastAsia="Times New Roman" w:hAnsi="Times New Roman" w:cs="Times New Roman"/>
-          <w:color w:val="333333"/>
-          <w:sz w:val="24"/>
-          <w:szCs w:val="24"/>
-          <w:lang w:eastAsia="es-ES"/>
-        </w:rPr>
-        <w:t>-dimensional en el que tendremos 10 palabras en español y su traducción en inglés.  Fila 0 castellano, Fila 1 inglés.</w:t>
+        <w:t>Hacer un programa en Java con un array bi-dimensional en el que tendremos 10 palabras en español y su traducción en inglés.  Fila 0 castellano, Fila 1 inglés.</w:t>
       </w:r>
     </w:p>
     <w:p>
@@ -3633,29 +3137,7 @@
           <w:szCs w:val="24"/>
           <w:lang w:eastAsia="es-ES"/>
         </w:rPr>
-        <w:t>El programa pedirá una palabra por teclado y mostrará su traducción en inglés, hasta que se introduzca una palabra vacía (</w:t>
-      </w:r>
-      <w:proofErr w:type="spellStart"/>
-      <w:r>
-        <w:rPr>
-          <w:rFonts w:ascii="Times New Roman" w:eastAsia="Times New Roman" w:hAnsi="Times New Roman" w:cs="Times New Roman"/>
-          <w:color w:val="333333"/>
-          <w:sz w:val="24"/>
-          <w:szCs w:val="24"/>
-          <w:lang w:eastAsia="es-ES"/>
-        </w:rPr>
-        <w:t>enter</w:t>
-      </w:r>
-      <w:proofErr w:type="spellEnd"/>
-      <w:r>
-        <w:rPr>
-          <w:rFonts w:ascii="Times New Roman" w:eastAsia="Times New Roman" w:hAnsi="Times New Roman" w:cs="Times New Roman"/>
-          <w:color w:val="333333"/>
-          <w:sz w:val="24"/>
-          <w:szCs w:val="24"/>
-          <w:lang w:eastAsia="es-ES"/>
-        </w:rPr>
-        <w:t>).  También indicará si la palabra no está en el diccionario.</w:t>
+        <w:t>El programa pedirá una palabra por teclado y mostrará su traducción en inglés, hasta que se introduzca una palabra vacía (enter).  También indicará si la palabra no está en el diccionario.</w:t>
       </w:r>
     </w:p>
     <w:p>
@@ -3705,115 +3187,15 @@
         </w:rPr>
         <w:tab/>
       </w:r>
-      <w:proofErr w:type="spellStart"/>
-      <w:r>
-        <w:rPr>
-          <w:rFonts w:ascii="Times New Roman" w:eastAsia="Times New Roman" w:hAnsi="Times New Roman" w:cs="Times New Roman"/>
-          <w:color w:val="333333"/>
-          <w:sz w:val="24"/>
-          <w:szCs w:val="24"/>
-          <w:lang w:eastAsia="es-ES"/>
-        </w:rPr>
-        <w:t>int</w:t>
-      </w:r>
-      <w:proofErr w:type="spellEnd"/>
-      <w:r>
-        <w:rPr>
-          <w:rFonts w:ascii="Times New Roman" w:eastAsia="Times New Roman" w:hAnsi="Times New Roman" w:cs="Times New Roman"/>
-          <w:color w:val="333333"/>
-          <w:sz w:val="24"/>
-          <w:szCs w:val="24"/>
-          <w:lang w:eastAsia="es-ES"/>
-        </w:rPr>
-        <w:t xml:space="preserve">  </w:t>
-      </w:r>
-      <w:proofErr w:type="spellStart"/>
-      <w:r>
-        <w:rPr>
-          <w:rFonts w:ascii="Times New Roman" w:eastAsia="Times New Roman" w:hAnsi="Times New Roman" w:cs="Times New Roman"/>
-          <w:color w:val="333333"/>
-          <w:sz w:val="24"/>
-          <w:szCs w:val="24"/>
-          <w:lang w:eastAsia="es-ES"/>
-        </w:rPr>
-        <w:t>buscaPalabra</w:t>
-      </w:r>
-      <w:proofErr w:type="spellEnd"/>
-      <w:r>
-        <w:rPr>
-          <w:rFonts w:ascii="Times New Roman" w:eastAsia="Times New Roman" w:hAnsi="Times New Roman" w:cs="Times New Roman"/>
-          <w:color w:val="333333"/>
-          <w:sz w:val="24"/>
-          <w:szCs w:val="24"/>
-          <w:lang w:eastAsia="es-ES"/>
-        </w:rPr>
-        <w:t>(</w:t>
-      </w:r>
-      <w:proofErr w:type="spellStart"/>
-      <w:r>
-        <w:rPr>
-          <w:rFonts w:ascii="Times New Roman" w:eastAsia="Times New Roman" w:hAnsi="Times New Roman" w:cs="Times New Roman"/>
-          <w:color w:val="333333"/>
-          <w:sz w:val="24"/>
-          <w:szCs w:val="24"/>
-          <w:lang w:eastAsia="es-ES"/>
-        </w:rPr>
-        <w:t>String</w:t>
-      </w:r>
-      <w:proofErr w:type="spellEnd"/>
-      <w:r>
-        <w:rPr>
-          <w:rFonts w:ascii="Times New Roman" w:eastAsia="Times New Roman" w:hAnsi="Times New Roman" w:cs="Times New Roman"/>
-          <w:color w:val="333333"/>
-          <w:sz w:val="24"/>
-          <w:szCs w:val="24"/>
-          <w:lang w:eastAsia="es-ES"/>
-        </w:rPr>
-        <w:t xml:space="preserve">   palabra, </w:t>
-      </w:r>
-      <w:proofErr w:type="spellStart"/>
-      <w:r>
-        <w:rPr>
-          <w:rFonts w:ascii="Times New Roman" w:eastAsia="Times New Roman" w:hAnsi="Times New Roman" w:cs="Times New Roman"/>
-          <w:color w:val="333333"/>
-          <w:sz w:val="24"/>
-          <w:szCs w:val="24"/>
-          <w:lang w:eastAsia="es-ES"/>
-        </w:rPr>
-        <w:t>String</w:t>
-      </w:r>
-      <w:proofErr w:type="spellEnd"/>
-      <w:r>
-        <w:rPr>
-          <w:rFonts w:ascii="Times New Roman" w:eastAsia="Times New Roman" w:hAnsi="Times New Roman" w:cs="Times New Roman"/>
-          <w:color w:val="333333"/>
-          <w:sz w:val="24"/>
-          <w:szCs w:val="24"/>
-          <w:lang w:eastAsia="es-ES"/>
-        </w:rPr>
-        <w:t xml:space="preserve"> [][] </w:t>
-      </w:r>
-      <w:proofErr w:type="spellStart"/>
-      <w:r>
-        <w:rPr>
-          <w:rFonts w:ascii="Times New Roman" w:eastAsia="Times New Roman" w:hAnsi="Times New Roman" w:cs="Times New Roman"/>
-          <w:color w:val="333333"/>
-          <w:sz w:val="24"/>
-          <w:szCs w:val="24"/>
-          <w:lang w:eastAsia="es-ES"/>
-        </w:rPr>
-        <w:t>array</w:t>
-      </w:r>
-      <w:proofErr w:type="spellEnd"/>
-      <w:r>
-        <w:rPr>
-          <w:rFonts w:ascii="Times New Roman" w:eastAsia="Times New Roman" w:hAnsi="Times New Roman" w:cs="Times New Roman"/>
-          <w:color w:val="333333"/>
-          <w:sz w:val="24"/>
-          <w:szCs w:val="24"/>
-          <w:lang w:eastAsia="es-ES"/>
-        </w:rPr>
-        <w:t>)</w:t>
+      <w:r>
+        <w:rPr>
+          <w:rFonts w:ascii="Times New Roman" w:eastAsia="Times New Roman" w:hAnsi="Times New Roman" w:cs="Times New Roman"/>
+          <w:color w:val="333333"/>
+          <w:sz w:val="24"/>
+          <w:szCs w:val="24"/>
+          <w:lang w:eastAsia="es-ES"/>
+        </w:rPr>
+        <w:t>int  buscaPalabra(String   palabra, String [][] array)</w:t>
       </w:r>
     </w:p>
     <w:p>
@@ -3861,20 +3243,8 @@
           <w:szCs w:val="24"/>
           <w:lang w:eastAsia="es-ES"/>
         </w:rPr>
-        <w:t xml:space="preserve">la posición de la palabra buscada en el </w:t>
-      </w:r>
-      <w:proofErr w:type="spellStart"/>
-      <w:r>
-        <w:rPr>
-          <w:rFonts w:ascii="Times New Roman" w:eastAsia="Times New Roman" w:hAnsi="Times New Roman" w:cs="Times New Roman"/>
-          <w:color w:val="333333"/>
-          <w:sz w:val="24"/>
-          <w:szCs w:val="24"/>
-          <w:lang w:eastAsia="es-ES"/>
-        </w:rPr>
-        <w:t>array</w:t>
-      </w:r>
-      <w:proofErr w:type="spellEnd"/>
+        <w:t>la posición de la palabra buscada en el array</w:t>
+      </w:r>
     </w:p>
     <w:p>
       <w:pPr>
@@ -3957,29 +3327,7 @@
           <w:szCs w:val="24"/>
           <w:lang w:eastAsia="es-ES"/>
         </w:rPr>
-        <w:t xml:space="preserve">podemos inicializar el </w:t>
-      </w:r>
-      <w:proofErr w:type="spellStart"/>
-      <w:r>
-        <w:rPr>
-          <w:rFonts w:ascii="Times New Roman" w:eastAsia="Times New Roman" w:hAnsi="Times New Roman" w:cs="Times New Roman"/>
-          <w:color w:val="333333"/>
-          <w:sz w:val="24"/>
-          <w:szCs w:val="24"/>
-          <w:lang w:eastAsia="es-ES"/>
-        </w:rPr>
-        <w:t>array</w:t>
-      </w:r>
-      <w:proofErr w:type="spellEnd"/>
-      <w:r>
-        <w:rPr>
-          <w:rFonts w:ascii="Times New Roman" w:eastAsia="Times New Roman" w:hAnsi="Times New Roman" w:cs="Times New Roman"/>
-          <w:color w:val="333333"/>
-          <w:sz w:val="24"/>
-          <w:szCs w:val="24"/>
-          <w:lang w:eastAsia="es-ES"/>
-        </w:rPr>
-        <w:t xml:space="preserve"> de la siguiente manera:</w:t>
+        <w:t>podemos inicializar el array de la siguiente manera:</w:t>
       </w:r>
     </w:p>
     <w:p>
@@ -3995,27 +3343,15 @@
           <w:lang w:eastAsia="es-ES"/>
         </w:rPr>
       </w:pPr>
-      <w:proofErr w:type="spellStart"/>
-      <w:r>
-        <w:rPr>
-          <w:rFonts w:ascii="Times New Roman" w:eastAsia="Times New Roman" w:hAnsi="Times New Roman" w:cs="Times New Roman"/>
-          <w:color w:val="333333"/>
-          <w:sz w:val="24"/>
-          <w:szCs w:val="24"/>
-          <w:lang w:eastAsia="es-ES"/>
-        </w:rPr>
-        <w:t>String</w:t>
-      </w:r>
-      <w:proofErr w:type="spellEnd"/>
-      <w:r>
-        <w:rPr>
-          <w:rFonts w:ascii="Times New Roman" w:eastAsia="Times New Roman" w:hAnsi="Times New Roman" w:cs="Times New Roman"/>
-          <w:color w:val="333333"/>
-          <w:sz w:val="24"/>
-          <w:szCs w:val="24"/>
-          <w:lang w:eastAsia="es-ES"/>
-        </w:rPr>
-        <w:t>[][] diccionario = {</w:t>
+      <w:r>
+        <w:rPr>
+          <w:rFonts w:ascii="Times New Roman" w:eastAsia="Times New Roman" w:hAnsi="Times New Roman" w:cs="Times New Roman"/>
+          <w:color w:val="333333"/>
+          <w:sz w:val="24"/>
+          <w:szCs w:val="24"/>
+          <w:lang w:eastAsia="es-ES"/>
+        </w:rPr>
+        <w:t>String[][] diccionario = {</w:t>
       </w:r>
     </w:p>
     <w:p>
@@ -4039,29 +3375,7 @@
           <w:szCs w:val="24"/>
           <w:lang w:eastAsia="es-ES"/>
         </w:rPr>
-        <w:t>{"casa", "</w:t>
-      </w:r>
-      <w:proofErr w:type="spellStart"/>
-      <w:r>
-        <w:rPr>
-          <w:rFonts w:ascii="Times New Roman" w:eastAsia="Times New Roman" w:hAnsi="Times New Roman" w:cs="Times New Roman"/>
-          <w:color w:val="333333"/>
-          <w:sz w:val="24"/>
-          <w:szCs w:val="24"/>
-          <w:lang w:eastAsia="es-ES"/>
-        </w:rPr>
-        <w:t>house</w:t>
-      </w:r>
-      <w:proofErr w:type="spellEnd"/>
-      <w:r>
-        <w:rPr>
-          <w:rFonts w:ascii="Times New Roman" w:eastAsia="Times New Roman" w:hAnsi="Times New Roman" w:cs="Times New Roman"/>
-          <w:color w:val="333333"/>
-          <w:sz w:val="24"/>
-          <w:szCs w:val="24"/>
-          <w:lang w:eastAsia="es-ES"/>
-        </w:rPr>
-        <w:t>"},</w:t>
+        <w:t>{"casa", "house"},</w:t>
       </w:r>
     </w:p>
     <w:p>
@@ -4085,29 +3399,7 @@
           <w:szCs w:val="24"/>
           <w:lang w:eastAsia="es-ES"/>
         </w:rPr>
-        <w:t>{"perro", "</w:t>
-      </w:r>
-      <w:proofErr w:type="spellStart"/>
-      <w:r>
-        <w:rPr>
-          <w:rFonts w:ascii="Times New Roman" w:eastAsia="Times New Roman" w:hAnsi="Times New Roman" w:cs="Times New Roman"/>
-          <w:color w:val="333333"/>
-          <w:sz w:val="24"/>
-          <w:szCs w:val="24"/>
-          <w:lang w:eastAsia="es-ES"/>
-        </w:rPr>
-        <w:t>dog</w:t>
-      </w:r>
-      <w:proofErr w:type="spellEnd"/>
-      <w:r>
-        <w:rPr>
-          <w:rFonts w:ascii="Times New Roman" w:eastAsia="Times New Roman" w:hAnsi="Times New Roman" w:cs="Times New Roman"/>
-          <w:color w:val="333333"/>
-          <w:sz w:val="24"/>
-          <w:szCs w:val="24"/>
-          <w:lang w:eastAsia="es-ES"/>
-        </w:rPr>
-        <w:t>"},</w:t>
+        <w:t>{"perro", "dog"},</w:t>
       </w:r>
     </w:p>
     <w:p>
@@ -4131,29 +3423,7 @@
           <w:szCs w:val="24"/>
           <w:lang w:eastAsia="es-ES"/>
         </w:rPr>
-        <w:t>{"gato", "</w:t>
-      </w:r>
-      <w:proofErr w:type="spellStart"/>
-      <w:r>
-        <w:rPr>
-          <w:rFonts w:ascii="Times New Roman" w:eastAsia="Times New Roman" w:hAnsi="Times New Roman" w:cs="Times New Roman"/>
-          <w:color w:val="333333"/>
-          <w:sz w:val="24"/>
-          <w:szCs w:val="24"/>
-          <w:lang w:eastAsia="es-ES"/>
-        </w:rPr>
-        <w:t>cat</w:t>
-      </w:r>
-      <w:proofErr w:type="spellEnd"/>
-      <w:r>
-        <w:rPr>
-          <w:rFonts w:ascii="Times New Roman" w:eastAsia="Times New Roman" w:hAnsi="Times New Roman" w:cs="Times New Roman"/>
-          <w:color w:val="333333"/>
-          <w:sz w:val="24"/>
-          <w:szCs w:val="24"/>
-          <w:lang w:eastAsia="es-ES"/>
-        </w:rPr>
-        <w:t>"}</w:t>
+        <w:t>{"gato", "cat"}</w:t>
       </w:r>
     </w:p>
     <w:p>
@@ -4203,29 +3473,7 @@
           <w:szCs w:val="24"/>
           <w:lang w:eastAsia="es-ES"/>
         </w:rPr>
-        <w:t xml:space="preserve">Juego de </w:t>
-      </w:r>
-      <w:proofErr w:type="spellStart"/>
-      <w:r>
-        <w:rPr>
-          <w:rFonts w:ascii="Times New Roman" w:eastAsia="Times New Roman" w:hAnsi="Times New Roman" w:cs="Times New Roman"/>
-          <w:color w:val="333333"/>
-          <w:sz w:val="24"/>
-          <w:szCs w:val="24"/>
-          <w:lang w:eastAsia="es-ES"/>
-        </w:rPr>
-        <w:t>Euromillón</w:t>
-      </w:r>
-      <w:proofErr w:type="spellEnd"/>
-      <w:r>
-        <w:rPr>
-          <w:rFonts w:ascii="Times New Roman" w:eastAsia="Times New Roman" w:hAnsi="Times New Roman" w:cs="Times New Roman"/>
-          <w:color w:val="333333"/>
-          <w:sz w:val="24"/>
-          <w:szCs w:val="24"/>
-          <w:lang w:eastAsia="es-ES"/>
-        </w:rPr>
-        <w:t>:</w:t>
+        <w:t>Juego de Euromillón:</w:t>
       </w:r>
       <w:r>
         <w:rPr>
@@ -4245,29 +3493,7 @@
           <w:szCs w:val="24"/>
           <w:lang w:eastAsia="es-ES"/>
         </w:rPr>
-        <w:t xml:space="preserve">Crear un programa en Java para comprobar los boletos del juego del </w:t>
-      </w:r>
-      <w:proofErr w:type="spellStart"/>
-      <w:r>
-        <w:rPr>
-          <w:rFonts w:ascii="Times New Roman" w:eastAsia="Times New Roman" w:hAnsi="Times New Roman" w:cs="Times New Roman"/>
-          <w:color w:val="333333"/>
-          <w:sz w:val="24"/>
-          <w:szCs w:val="24"/>
-          <w:lang w:eastAsia="es-ES"/>
-        </w:rPr>
-        <w:t>Euromillón</w:t>
-      </w:r>
-      <w:proofErr w:type="spellEnd"/>
-      <w:r>
-        <w:rPr>
-          <w:rFonts w:ascii="Times New Roman" w:eastAsia="Times New Roman" w:hAnsi="Times New Roman" w:cs="Times New Roman"/>
-          <w:color w:val="333333"/>
-          <w:sz w:val="24"/>
-          <w:szCs w:val="24"/>
-          <w:lang w:eastAsia="es-ES"/>
-        </w:rPr>
-        <w:t>.</w:t>
+        <w:t>Crear un programa en Java para comprobar los boletos del juego del Euromillón.</w:t>
       </w:r>
       <w:r>
         <w:rPr>
@@ -4411,29 +3637,7 @@
           <w:szCs w:val="24"/>
           <w:lang w:eastAsia="es-ES"/>
         </w:rPr>
-        <w:t xml:space="preserve">Realizar un programa en Java que genere un </w:t>
-      </w:r>
-      <w:proofErr w:type="spellStart"/>
-      <w:r>
-        <w:rPr>
-          <w:rFonts w:ascii="Times New Roman" w:eastAsia="Times New Roman" w:hAnsi="Times New Roman" w:cs="Times New Roman"/>
-          <w:color w:val="333333"/>
-          <w:sz w:val="24"/>
-          <w:szCs w:val="24"/>
-          <w:lang w:eastAsia="es-ES"/>
-        </w:rPr>
-        <w:t>array</w:t>
-      </w:r>
-      <w:proofErr w:type="spellEnd"/>
-      <w:r>
-        <w:rPr>
-          <w:rFonts w:ascii="Times New Roman" w:eastAsia="Times New Roman" w:hAnsi="Times New Roman" w:cs="Times New Roman"/>
-          <w:color w:val="333333"/>
-          <w:sz w:val="24"/>
-          <w:szCs w:val="24"/>
-          <w:lang w:eastAsia="es-ES"/>
-        </w:rPr>
-        <w:t xml:space="preserve"> de 50 números entre el 0 y el 99.</w:t>
+        <w:t>Realizar un programa en Java que genere un array de 50 números entre el 0 y el 99.</w:t>
       </w:r>
       <w:r>
         <w:rPr>
@@ -4453,29 +3657,7 @@
           <w:szCs w:val="24"/>
           <w:lang w:eastAsia="es-ES"/>
         </w:rPr>
-        <w:t xml:space="preserve">Posteriormente ordenar dicho </w:t>
-      </w:r>
-      <w:proofErr w:type="spellStart"/>
-      <w:r>
-        <w:rPr>
-          <w:rFonts w:ascii="Times New Roman" w:eastAsia="Times New Roman" w:hAnsi="Times New Roman" w:cs="Times New Roman"/>
-          <w:color w:val="333333"/>
-          <w:sz w:val="24"/>
-          <w:szCs w:val="24"/>
-          <w:lang w:eastAsia="es-ES"/>
-        </w:rPr>
-        <w:t>array</w:t>
-      </w:r>
-      <w:proofErr w:type="spellEnd"/>
-      <w:r>
-        <w:rPr>
-          <w:rFonts w:ascii="Times New Roman" w:eastAsia="Times New Roman" w:hAnsi="Times New Roman" w:cs="Times New Roman"/>
-          <w:color w:val="333333"/>
-          <w:sz w:val="24"/>
-          <w:szCs w:val="24"/>
-          <w:lang w:eastAsia="es-ES"/>
-        </w:rPr>
-        <w:t>, para ello buscaremos el menor número para cada posición, empezando desde la posición cero.</w:t>
+        <w:t>Posteriormente ordenar dicho array, para ello buscaremos el menor número para cada posición, empezando desde la posición cero.</w:t>
       </w:r>
       <w:r>
         <w:rPr>
@@ -4495,51 +3677,7 @@
           <w:szCs w:val="24"/>
           <w:lang w:eastAsia="es-ES"/>
         </w:rPr>
-        <w:t xml:space="preserve">Finalmente se mostrará el </w:t>
-      </w:r>
-      <w:proofErr w:type="spellStart"/>
-      <w:r>
-        <w:rPr>
-          <w:rFonts w:ascii="Times New Roman" w:eastAsia="Times New Roman" w:hAnsi="Times New Roman" w:cs="Times New Roman"/>
-          <w:color w:val="333333"/>
-          <w:sz w:val="24"/>
-          <w:szCs w:val="24"/>
-          <w:lang w:eastAsia="es-ES"/>
-        </w:rPr>
-        <w:t>array</w:t>
-      </w:r>
-      <w:proofErr w:type="spellEnd"/>
-      <w:r>
-        <w:rPr>
-          <w:rFonts w:ascii="Times New Roman" w:eastAsia="Times New Roman" w:hAnsi="Times New Roman" w:cs="Times New Roman"/>
-          <w:color w:val="333333"/>
-          <w:sz w:val="24"/>
-          <w:szCs w:val="24"/>
-          <w:lang w:eastAsia="es-ES"/>
-        </w:rPr>
-        <w:t xml:space="preserve"> original y el </w:t>
-      </w:r>
-      <w:proofErr w:type="spellStart"/>
-      <w:r>
-        <w:rPr>
-          <w:rFonts w:ascii="Times New Roman" w:eastAsia="Times New Roman" w:hAnsi="Times New Roman" w:cs="Times New Roman"/>
-          <w:color w:val="333333"/>
-          <w:sz w:val="24"/>
-          <w:szCs w:val="24"/>
-          <w:lang w:eastAsia="es-ES"/>
-        </w:rPr>
-        <w:t>array</w:t>
-      </w:r>
-      <w:proofErr w:type="spellEnd"/>
-      <w:r>
-        <w:rPr>
-          <w:rFonts w:ascii="Times New Roman" w:eastAsia="Times New Roman" w:hAnsi="Times New Roman" w:cs="Times New Roman"/>
-          <w:color w:val="333333"/>
-          <w:sz w:val="24"/>
-          <w:szCs w:val="24"/>
-          <w:lang w:eastAsia="es-ES"/>
-        </w:rPr>
-        <w:t xml:space="preserve"> ordenado.</w:t>
+        <w:t>Finalmente se mostrará el array original y el array ordenado.</w:t>
       </w:r>
     </w:p>
     <w:p>
@@ -4579,27 +3717,15 @@
           <w:lang w:eastAsia="es-ES"/>
         </w:rPr>
       </w:pPr>
-      <w:proofErr w:type="spellStart"/>
-      <w:r>
-        <w:rPr>
-          <w:rFonts w:ascii="Times New Roman" w:eastAsia="Times New Roman" w:hAnsi="Times New Roman" w:cs="Times New Roman"/>
-          <w:color w:val="333333"/>
-          <w:sz w:val="24"/>
-          <w:szCs w:val="24"/>
-          <w:lang w:eastAsia="es-ES"/>
-        </w:rPr>
-        <w:t>Ej</w:t>
-      </w:r>
-      <w:proofErr w:type="spellEnd"/>
-      <w:r>
-        <w:rPr>
-          <w:rFonts w:ascii="Times New Roman" w:eastAsia="Times New Roman" w:hAnsi="Times New Roman" w:cs="Times New Roman"/>
-          <w:color w:val="333333"/>
-          <w:sz w:val="24"/>
-          <w:szCs w:val="24"/>
-          <w:lang w:eastAsia="es-ES"/>
-        </w:rPr>
-        <w:t>:</w:t>
+      <w:r>
+        <w:rPr>
+          <w:rFonts w:ascii="Times New Roman" w:eastAsia="Times New Roman" w:hAnsi="Times New Roman" w:cs="Times New Roman"/>
+          <w:color w:val="333333"/>
+          <w:sz w:val="24"/>
+          <w:szCs w:val="24"/>
+          <w:lang w:eastAsia="es-ES"/>
+        </w:rPr>
+        <w:t>Ej:</w:t>
       </w:r>
       <w:r>
         <w:rPr>
@@ -4667,29 +3793,7 @@
           <w:szCs w:val="24"/>
           <w:lang w:eastAsia="es-ES"/>
         </w:rPr>
-        <w:t xml:space="preserve">Hacer un </w:t>
-      </w:r>
-      <w:proofErr w:type="spellStart"/>
-      <w:r>
-        <w:rPr>
-          <w:rFonts w:ascii="Times New Roman" w:eastAsia="Times New Roman" w:hAnsi="Times New Roman" w:cs="Times New Roman"/>
-          <w:color w:val="333333"/>
-          <w:sz w:val="24"/>
-          <w:szCs w:val="24"/>
-          <w:lang w:eastAsia="es-ES"/>
-        </w:rPr>
-        <w:t>conversor</w:t>
-      </w:r>
-      <w:proofErr w:type="spellEnd"/>
-      <w:r>
-        <w:rPr>
-          <w:rFonts w:ascii="Times New Roman" w:eastAsia="Times New Roman" w:hAnsi="Times New Roman" w:cs="Times New Roman"/>
-          <w:color w:val="333333"/>
-          <w:sz w:val="24"/>
-          <w:szCs w:val="24"/>
-          <w:lang w:eastAsia="es-ES"/>
-        </w:rPr>
-        <w:t xml:space="preserve"> de números arábigos a romanos.</w:t>
+        <w:t>Hacer un conversor de números arábigos a romanos.</w:t>
       </w:r>
     </w:p>
     <w:p>
@@ -4715,29 +3819,7 @@
           <w:szCs w:val="24"/>
           <w:lang w:eastAsia="es-ES"/>
         </w:rPr>
-        <w:t xml:space="preserve">Hacer un </w:t>
-      </w:r>
-      <w:proofErr w:type="spellStart"/>
-      <w:r>
-        <w:rPr>
-          <w:rFonts w:ascii="Times New Roman" w:eastAsia="Times New Roman" w:hAnsi="Times New Roman" w:cs="Times New Roman"/>
-          <w:color w:val="333333"/>
-          <w:sz w:val="24"/>
-          <w:szCs w:val="24"/>
-          <w:lang w:eastAsia="es-ES"/>
-        </w:rPr>
-        <w:t>conversor</w:t>
-      </w:r>
-      <w:proofErr w:type="spellEnd"/>
-      <w:r>
-        <w:rPr>
-          <w:rFonts w:ascii="Times New Roman" w:eastAsia="Times New Roman" w:hAnsi="Times New Roman" w:cs="Times New Roman"/>
-          <w:color w:val="333333"/>
-          <w:sz w:val="24"/>
-          <w:szCs w:val="24"/>
-          <w:lang w:eastAsia="es-ES"/>
-        </w:rPr>
-        <w:t xml:space="preserve"> de números romanos a arábigos.</w:t>
+        <w:t>Hacer un conversor de números romanos a arábigos.</w:t>
       </w:r>
     </w:p>
     <w:p>
@@ -4788,73 +3870,7 @@
           <w:szCs w:val="24"/>
           <w:lang w:eastAsia="es-ES"/>
         </w:rPr>
-        <w:t xml:space="preserve">Se tendrá un </w:t>
-      </w:r>
-      <w:proofErr w:type="spellStart"/>
-      <w:r>
-        <w:rPr>
-          <w:rFonts w:ascii="Times New Roman" w:eastAsia="Times New Roman" w:hAnsi="Times New Roman" w:cs="Times New Roman"/>
-          <w:color w:val="333333"/>
-          <w:sz w:val="24"/>
-          <w:szCs w:val="24"/>
-          <w:lang w:eastAsia="es-ES"/>
-        </w:rPr>
-        <w:t>array</w:t>
-      </w:r>
-      <w:proofErr w:type="spellEnd"/>
-      <w:r>
-        <w:rPr>
-          <w:rFonts w:ascii="Times New Roman" w:eastAsia="Times New Roman" w:hAnsi="Times New Roman" w:cs="Times New Roman"/>
-          <w:color w:val="333333"/>
-          <w:sz w:val="24"/>
-          <w:szCs w:val="24"/>
-          <w:lang w:eastAsia="es-ES"/>
-        </w:rPr>
-        <w:t xml:space="preserve"> con varias palabras (todas las que se deseen), posteriormente se generará un número al azar, que no supere el tamaño del </w:t>
-      </w:r>
-      <w:proofErr w:type="spellStart"/>
-      <w:r>
-        <w:rPr>
-          <w:rFonts w:ascii="Times New Roman" w:eastAsia="Times New Roman" w:hAnsi="Times New Roman" w:cs="Times New Roman"/>
-          <w:color w:val="333333"/>
-          <w:sz w:val="24"/>
-          <w:szCs w:val="24"/>
-          <w:lang w:eastAsia="es-ES"/>
-        </w:rPr>
-        <w:t>array</w:t>
-      </w:r>
-      <w:proofErr w:type="spellEnd"/>
-      <w:r>
-        <w:rPr>
-          <w:rFonts w:ascii="Times New Roman" w:eastAsia="Times New Roman" w:hAnsi="Times New Roman" w:cs="Times New Roman"/>
-          <w:color w:val="333333"/>
-          <w:sz w:val="24"/>
-          <w:szCs w:val="24"/>
-          <w:lang w:eastAsia="es-ES"/>
-        </w:rPr>
-        <w:t xml:space="preserve">, y se seleccionará la palabra que ocupe esa posición en el </w:t>
-      </w:r>
-      <w:proofErr w:type="spellStart"/>
-      <w:r>
-        <w:rPr>
-          <w:rFonts w:ascii="Times New Roman" w:eastAsia="Times New Roman" w:hAnsi="Times New Roman" w:cs="Times New Roman"/>
-          <w:color w:val="333333"/>
-          <w:sz w:val="24"/>
-          <w:szCs w:val="24"/>
-          <w:lang w:eastAsia="es-ES"/>
-        </w:rPr>
-        <w:t>array</w:t>
-      </w:r>
-      <w:proofErr w:type="spellEnd"/>
-      <w:r>
-        <w:rPr>
-          <w:rFonts w:ascii="Times New Roman" w:eastAsia="Times New Roman" w:hAnsi="Times New Roman" w:cs="Times New Roman"/>
-          <w:color w:val="333333"/>
-          <w:sz w:val="24"/>
-          <w:szCs w:val="24"/>
-          <w:lang w:eastAsia="es-ES"/>
-        </w:rPr>
-        <w:t>.</w:t>
+        <w:t>Se tendrá un array con varias palabras (todas las que se deseen), posteriormente se generará un número al azar, que no supere el tamaño del array, y se seleccionará la palabra que ocupe esa posición en el array.</w:t>
       </w:r>
     </w:p>
     <w:p>
@@ -4900,29 +3916,7 @@
           <w:szCs w:val="24"/>
           <w:lang w:eastAsia="es-ES"/>
         </w:rPr>
-        <w:t xml:space="preserve">Las letras se piden como </w:t>
-      </w:r>
-      <w:proofErr w:type="spellStart"/>
-      <w:r>
-        <w:rPr>
-          <w:rFonts w:ascii="Times New Roman" w:eastAsia="Times New Roman" w:hAnsi="Times New Roman" w:cs="Times New Roman"/>
-          <w:color w:val="333333"/>
-          <w:sz w:val="24"/>
-          <w:szCs w:val="24"/>
-          <w:lang w:eastAsia="es-ES"/>
-        </w:rPr>
-        <w:t>String</w:t>
-      </w:r>
-      <w:proofErr w:type="spellEnd"/>
-      <w:r>
-        <w:rPr>
-          <w:rFonts w:ascii="Times New Roman" w:eastAsia="Times New Roman" w:hAnsi="Times New Roman" w:cs="Times New Roman"/>
-          <w:color w:val="333333"/>
-          <w:sz w:val="24"/>
-          <w:szCs w:val="24"/>
-          <w:lang w:eastAsia="es-ES"/>
-        </w:rPr>
-        <w:t>, y se comprueba que sólo tengan 1 letra, luego se comprobará si dicha letra está en la palabra y se mostrarán de nuevo los guiones, con las letras acertadas en su sitio:</w:t>
+        <w:t>Las letras se piden como String, y se comprueba que sólo tengan 1 letra, luego se comprobará si dicha letra está en la palabra y se mostrarán de nuevo los guiones, con las letras acertadas en su sitio:</w:t>
       </w:r>
     </w:p>
     <w:p>
@@ -5276,29 +4270,7 @@
           <w:szCs w:val="24"/>
           <w:lang w:eastAsia="es-ES"/>
         </w:rPr>
-        <w:t xml:space="preserve"> Dado el siguiente </w:t>
-      </w:r>
-      <w:proofErr w:type="spellStart"/>
-      <w:r>
-        <w:rPr>
-          <w:rFonts w:ascii="Times New Roman" w:eastAsia="Times New Roman" w:hAnsi="Times New Roman" w:cs="Times New Roman"/>
-          <w:color w:val="333333"/>
-          <w:sz w:val="24"/>
-          <w:szCs w:val="24"/>
-          <w:lang w:eastAsia="es-ES"/>
-        </w:rPr>
-        <w:t>array</w:t>
-      </w:r>
-      <w:proofErr w:type="spellEnd"/>
-      <w:r>
-        <w:rPr>
-          <w:rFonts w:ascii="Times New Roman" w:eastAsia="Times New Roman" w:hAnsi="Times New Roman" w:cs="Times New Roman"/>
-          <w:color w:val="333333"/>
-          <w:sz w:val="24"/>
-          <w:szCs w:val="24"/>
-          <w:lang w:eastAsia="es-ES"/>
-        </w:rPr>
-        <w:t xml:space="preserve"> (podéis generarlo aleatoriamente)</w:t>
+        <w:t> Dado el siguiente array (podéis generarlo aleatoriamente)</w:t>
       </w:r>
     </w:p>
     <w:p>
@@ -5314,27 +4286,15 @@
           <w:lang w:eastAsia="es-ES"/>
         </w:rPr>
       </w:pPr>
-      <w:proofErr w:type="spellStart"/>
-      <w:r>
-        <w:rPr>
-          <w:rFonts w:ascii="Times New Roman" w:eastAsia="Times New Roman" w:hAnsi="Times New Roman" w:cs="Times New Roman"/>
-          <w:color w:val="333333"/>
-          <w:sz w:val="24"/>
-          <w:szCs w:val="24"/>
-          <w:lang w:eastAsia="es-ES"/>
-        </w:rPr>
-        <w:t>float</w:t>
-      </w:r>
-      <w:proofErr w:type="spellEnd"/>
-      <w:r>
-        <w:rPr>
-          <w:rFonts w:ascii="Times New Roman" w:eastAsia="Times New Roman" w:hAnsi="Times New Roman" w:cs="Times New Roman"/>
-          <w:color w:val="333333"/>
-          <w:sz w:val="24"/>
-          <w:szCs w:val="24"/>
-          <w:lang w:eastAsia="es-ES"/>
-        </w:rPr>
-        <w:t xml:space="preserve"> notas[ ][ ] = {</w:t>
+      <w:r>
+        <w:rPr>
+          <w:rFonts w:ascii="Times New Roman" w:eastAsia="Times New Roman" w:hAnsi="Times New Roman" w:cs="Times New Roman"/>
+          <w:color w:val="333333"/>
+          <w:sz w:val="24"/>
+          <w:szCs w:val="24"/>
+          <w:lang w:eastAsia="es-ES"/>
+        </w:rPr>
+        <w:t>float notas[ ][ ] = {</w:t>
       </w:r>
     </w:p>
     <w:p>
@@ -5867,43 +4827,7 @@
           <w:sz w:val="24"/>
           <w:szCs w:val="24"/>
         </w:rPr>
-        <w:t xml:space="preserve">Escribe un programa que, dado un valor para la variable x, y una serie de coeficientes (a, b, c, d…), evalúe la función </w:t>
-      </w:r>
-      <w:proofErr w:type="spellStart"/>
-      <w:r>
-        <w:rPr>
-          <w:rFonts w:ascii="Times New Roman" w:eastAsia="Calibri" w:hAnsi="Times New Roman" w:cs="Times New Roman"/>
-          <w:sz w:val="24"/>
-          <w:szCs w:val="24"/>
-        </w:rPr>
-        <w:t>polinómica</w:t>
-      </w:r>
-      <w:proofErr w:type="spellEnd"/>
-      <w:r>
-        <w:rPr>
-          <w:rFonts w:ascii="Times New Roman" w:eastAsia="Calibri" w:hAnsi="Times New Roman" w:cs="Times New Roman"/>
-          <w:sz w:val="24"/>
-          <w:szCs w:val="24"/>
-        </w:rPr>
-        <w:t xml:space="preserve"> correspondiente (f(x)= … + ax3 + bx2 + </w:t>
-      </w:r>
-      <w:proofErr w:type="spellStart"/>
-      <w:r>
-        <w:rPr>
-          <w:rFonts w:ascii="Times New Roman" w:eastAsia="Calibri" w:hAnsi="Times New Roman" w:cs="Times New Roman"/>
-          <w:sz w:val="24"/>
-          <w:szCs w:val="24"/>
-        </w:rPr>
-        <w:t>cx</w:t>
-      </w:r>
-      <w:proofErr w:type="spellEnd"/>
-      <w:r>
-        <w:rPr>
-          <w:rFonts w:ascii="Times New Roman" w:eastAsia="Calibri" w:hAnsi="Times New Roman" w:cs="Times New Roman"/>
-          <w:sz w:val="24"/>
-          <w:szCs w:val="24"/>
-        </w:rPr>
-        <w:t xml:space="preserve"> + d en el ejemplo anterior). Tanto el valor de x como el de </w:t>
+        <w:t xml:space="preserve">Escribe un programa que, dado un valor para la variable x, y una serie de coeficientes (a, b, c, d…), evalúe la función polinómica correspondiente (f(x)= … + ax3 + bx2 + cx + d en el ejemplo anterior). Tanto el valor de x como el de </w:t>
       </w:r>
       <w:r>
         <w:rPr>
@@ -5964,97 +4888,7 @@
           <w:sz w:val="24"/>
           <w:szCs w:val="24"/>
         </w:rPr>
-        <w:t xml:space="preserve">Escribe un programa que transforme un número complejo representado en coordenadas cartesianas a polares y viceversa. Un número complejo en coordenadas cartesianas es </w:t>
-      </w:r>
-      <w:proofErr w:type="spellStart"/>
-      <w:r>
-        <w:rPr>
-          <w:rFonts w:ascii="Times New Roman" w:eastAsia="Calibri" w:hAnsi="Times New Roman" w:cs="Times New Roman"/>
-          <w:sz w:val="24"/>
-          <w:szCs w:val="24"/>
-        </w:rPr>
-        <w:t>a+bi</w:t>
-      </w:r>
-      <w:proofErr w:type="spellEnd"/>
-      <w:r>
-        <w:rPr>
-          <w:rFonts w:ascii="Times New Roman" w:eastAsia="Calibri" w:hAnsi="Times New Roman" w:cs="Times New Roman"/>
-          <w:sz w:val="24"/>
-          <w:szCs w:val="24"/>
-        </w:rPr>
-        <w:t>. Para pasarlo a coordenadas polares: (</w:t>
-      </w:r>
-      <w:proofErr w:type="spellStart"/>
-      <w:r>
-        <w:rPr>
-          <w:rFonts w:ascii="Times New Roman" w:eastAsia="Calibri" w:hAnsi="Times New Roman" w:cs="Times New Roman"/>
-          <w:sz w:val="24"/>
-          <w:szCs w:val="24"/>
-        </w:rPr>
-        <w:t>sqrt</w:t>
-      </w:r>
-      <w:proofErr w:type="spellEnd"/>
-      <w:r>
-        <w:rPr>
-          <w:rFonts w:ascii="Times New Roman" w:eastAsia="Calibri" w:hAnsi="Times New Roman" w:cs="Times New Roman"/>
-          <w:sz w:val="24"/>
-          <w:szCs w:val="24"/>
-        </w:rPr>
-        <w:t xml:space="preserve">(a2+b2), </w:t>
-      </w:r>
-      <w:proofErr w:type="spellStart"/>
-      <w:r>
-        <w:rPr>
-          <w:rFonts w:ascii="Times New Roman" w:eastAsia="Calibri" w:hAnsi="Times New Roman" w:cs="Times New Roman"/>
-          <w:sz w:val="24"/>
-          <w:szCs w:val="24"/>
-        </w:rPr>
-        <w:t>arctan</w:t>
-      </w:r>
-      <w:proofErr w:type="spellEnd"/>
-      <w:r>
-        <w:rPr>
-          <w:rFonts w:ascii="Times New Roman" w:eastAsia="Calibri" w:hAnsi="Times New Roman" w:cs="Times New Roman"/>
-          <w:sz w:val="24"/>
-          <w:szCs w:val="24"/>
-        </w:rPr>
-        <w:t>(b/a)) y así queda expresado en forma (</w:t>
-      </w:r>
-      <w:proofErr w:type="spellStart"/>
-      <w:r>
-        <w:rPr>
-          <w:rFonts w:ascii="Times New Roman" w:eastAsia="Calibri" w:hAnsi="Times New Roman" w:cs="Times New Roman"/>
-          <w:sz w:val="24"/>
-          <w:szCs w:val="24"/>
-        </w:rPr>
-        <w:t>m,O</w:t>
-      </w:r>
-      <w:proofErr w:type="spellEnd"/>
-      <w:r>
-        <w:rPr>
-          <w:rFonts w:ascii="Times New Roman" w:eastAsia="Calibri" w:hAnsi="Times New Roman" w:cs="Times New Roman"/>
-          <w:sz w:val="24"/>
-          <w:szCs w:val="24"/>
-        </w:rPr>
-        <w:t xml:space="preserve">). Para volverlo a pasar a cartesianas: a=m </w:t>
-      </w:r>
-      <w:proofErr w:type="spellStart"/>
-      <w:r>
-        <w:rPr>
-          <w:rFonts w:ascii="Times New Roman" w:eastAsia="Calibri" w:hAnsi="Times New Roman" w:cs="Times New Roman"/>
-          <w:sz w:val="24"/>
-          <w:szCs w:val="24"/>
-        </w:rPr>
-        <w:t>cos</w:t>
-      </w:r>
-      <w:proofErr w:type="spellEnd"/>
-      <w:r>
-        <w:rPr>
-          <w:rFonts w:ascii="Times New Roman" w:eastAsia="Calibri" w:hAnsi="Times New Roman" w:cs="Times New Roman"/>
-          <w:sz w:val="24"/>
-          <w:szCs w:val="24"/>
-        </w:rPr>
-        <w:t xml:space="preserve"> O, b=m sin O.</w:t>
+        <w:t>Escribe un programa que transforme un número complejo representado en coordenadas cartesianas a polares y viceversa. Un número complejo en coordenadas cartesianas es a+bi. Para pasarlo a coordenadas polares: (sqrt(a2+b2), arctan(b/a)) y así queda expresado en forma (m,O). Para volverlo a pasar a cartesianas: a=m cos O, b=m sin O.</w:t>
       </w:r>
     </w:p>
     <w:p>
@@ -6106,43 +4940,7 @@
           <w:sz w:val="24"/>
           <w:szCs w:val="24"/>
         </w:rPr>
-        <w:t xml:space="preserve">Escribe un programa que </w:t>
-      </w:r>
-      <w:proofErr w:type="spellStart"/>
-      <w:r>
-        <w:rPr>
-          <w:rFonts w:ascii="Times New Roman" w:hAnsi="Times New Roman" w:cs="Times New Roman"/>
-          <w:sz w:val="24"/>
-          <w:szCs w:val="24"/>
-        </w:rPr>
-        <w:t>factorice</w:t>
-      </w:r>
-      <w:proofErr w:type="spellEnd"/>
-      <w:r>
-        <w:rPr>
-          <w:rFonts w:ascii="Times New Roman" w:hAnsi="Times New Roman" w:cs="Times New Roman"/>
-          <w:sz w:val="24"/>
-          <w:szCs w:val="24"/>
-        </w:rPr>
-        <w:t xml:space="preserve"> polinomios de coeficientes enteros usando la regla de </w:t>
-      </w:r>
-      <w:proofErr w:type="spellStart"/>
-      <w:r>
-        <w:rPr>
-          <w:rFonts w:ascii="Times New Roman" w:hAnsi="Times New Roman" w:cs="Times New Roman"/>
-          <w:sz w:val="24"/>
-          <w:szCs w:val="24"/>
-        </w:rPr>
-        <w:t>Ruffini</w:t>
-      </w:r>
-      <w:proofErr w:type="spellEnd"/>
-      <w:r>
-        <w:rPr>
-          <w:rFonts w:ascii="Times New Roman" w:hAnsi="Times New Roman" w:cs="Times New Roman"/>
-          <w:sz w:val="24"/>
-          <w:szCs w:val="24"/>
-        </w:rPr>
-        <w:t>.</w:t>
+        <w:t>Escribe un programa que factorice polinomios de coeficientes enteros usando la regla de Ruffini.</w:t>
       </w:r>
     </w:p>
     <w:p>
@@ -6194,115 +4992,7 @@
           <w:sz w:val="24"/>
           <w:szCs w:val="24"/>
         </w:rPr>
-        <w:t>La técnica de compresión de datos RLE (</w:t>
-      </w:r>
-      <w:proofErr w:type="spellStart"/>
-      <w:r>
-        <w:rPr>
-          <w:rFonts w:ascii="Times New Roman" w:hAnsi="Times New Roman" w:cs="Times New Roman"/>
-          <w:sz w:val="24"/>
-          <w:szCs w:val="24"/>
-        </w:rPr>
-        <w:t>Run</w:t>
-      </w:r>
-      <w:proofErr w:type="spellEnd"/>
-      <w:r>
-        <w:rPr>
-          <w:rFonts w:ascii="Times New Roman" w:hAnsi="Times New Roman" w:cs="Times New Roman"/>
-          <w:sz w:val="24"/>
-          <w:szCs w:val="24"/>
-        </w:rPr>
-        <w:t xml:space="preserve"> </w:t>
-      </w:r>
-      <w:proofErr w:type="spellStart"/>
-      <w:r>
-        <w:rPr>
-          <w:rFonts w:ascii="Times New Roman" w:hAnsi="Times New Roman" w:cs="Times New Roman"/>
-          <w:sz w:val="24"/>
-          <w:szCs w:val="24"/>
-        </w:rPr>
-        <w:t>Length</w:t>
-      </w:r>
-      <w:proofErr w:type="spellEnd"/>
-      <w:r>
-        <w:rPr>
-          <w:rFonts w:ascii="Times New Roman" w:hAnsi="Times New Roman" w:cs="Times New Roman"/>
-          <w:sz w:val="24"/>
-          <w:szCs w:val="24"/>
-        </w:rPr>
-        <w:t xml:space="preserve"> </w:t>
-      </w:r>
-      <w:proofErr w:type="spellStart"/>
-      <w:r>
-        <w:rPr>
-          <w:rFonts w:ascii="Times New Roman" w:hAnsi="Times New Roman" w:cs="Times New Roman"/>
-          <w:sz w:val="24"/>
-          <w:szCs w:val="24"/>
-        </w:rPr>
-        <w:t>Encoding</w:t>
-      </w:r>
-      <w:proofErr w:type="spellEnd"/>
-      <w:r>
-        <w:rPr>
-          <w:rFonts w:ascii="Times New Roman" w:hAnsi="Times New Roman" w:cs="Times New Roman"/>
-          <w:sz w:val="24"/>
-          <w:szCs w:val="24"/>
-        </w:rPr>
-        <w:t>) se utiliza para reducir el tamaño de los ficheros de datos. Se basa en la sustitución de una secuencia de datos repetidos, por un dato especial (marcador) seguido del número de repeticiones y del dato que se repite. Evidentemente, dicha sustitución se realiza sólo en los casos en los que resulte favorable. Utilizando el carácter ‘\’ como marcador, un ejemplo sería partir de la secuencia “</w:t>
-      </w:r>
-      <w:proofErr w:type="spellStart"/>
-      <w:r>
-        <w:rPr>
-          <w:rFonts w:ascii="Times New Roman" w:hAnsi="Times New Roman" w:cs="Times New Roman"/>
-          <w:sz w:val="24"/>
-          <w:szCs w:val="24"/>
-        </w:rPr>
-        <w:t>aaaaaaabbccccddde</w:t>
-      </w:r>
-      <w:proofErr w:type="spellEnd"/>
-      <w:r>
-        <w:rPr>
-          <w:rFonts w:ascii="Times New Roman" w:hAnsi="Times New Roman" w:cs="Times New Roman"/>
-          <w:sz w:val="24"/>
-          <w:szCs w:val="24"/>
-        </w:rPr>
-        <w:t>\</w:t>
-      </w:r>
-      <w:proofErr w:type="spellStart"/>
-      <w:r>
-        <w:rPr>
-          <w:rFonts w:ascii="Times New Roman" w:hAnsi="Times New Roman" w:cs="Times New Roman"/>
-          <w:sz w:val="24"/>
-          <w:szCs w:val="24"/>
-        </w:rPr>
-        <w:t>fg</w:t>
-      </w:r>
-      <w:proofErr w:type="spellEnd"/>
-      <w:r>
-        <w:rPr>
-          <w:rFonts w:ascii="Times New Roman" w:hAnsi="Times New Roman" w:cs="Times New Roman"/>
-          <w:sz w:val="24"/>
-          <w:szCs w:val="24"/>
-        </w:rPr>
-        <w:t>.”, de la que obtendríamos “\7abb\4cddde\1\</w:t>
-      </w:r>
-      <w:proofErr w:type="spellStart"/>
-      <w:r>
-        <w:rPr>
-          <w:rFonts w:ascii="Times New Roman" w:hAnsi="Times New Roman" w:cs="Times New Roman"/>
-          <w:sz w:val="24"/>
-          <w:szCs w:val="24"/>
-        </w:rPr>
-        <w:t>fg</w:t>
-      </w:r>
-      <w:proofErr w:type="spellEnd"/>
-      <w:r>
-        <w:rPr>
-          <w:rFonts w:ascii="Times New Roman" w:hAnsi="Times New Roman" w:cs="Times New Roman"/>
-          <w:sz w:val="24"/>
-          <w:szCs w:val="24"/>
-        </w:rPr>
-        <w:t>.”. Obsérvese que sólo se sustituye a y c porque se ahorra espacio, mientras que en el resto de los casos o no se gana nada (d) o incluso se pierde. Un caso especial se produce cuando hay caracteres marcadores, que se sustituyen siempre aunque no estén repetidos. Leyendo carácter a carácter, escribe un programa que lea de teclado una secuencia de caracteres terminada en ‘.’ y visualice la secuencia comprimida según la técnica explicada. En una segunda opción, debe permitir también realizar el paso contrario, de secuencia comprimida a descomprimida.</w:t>
+        <w:t>La técnica de compresión de datos RLE (Run Length Encoding) se utiliza para reducir el tamaño de los ficheros de datos. Se basa en la sustitución de una secuencia de datos repetidos, por un dato especial (marcador) seguido del número de repeticiones y del dato que se repite. Evidentemente, dicha sustitución se realiza sólo en los casos en los que resulte favorable. Utilizando el carácter ‘\’ como marcador, un ejemplo sería partir de la secuencia “aaaaaaabbccccddde\fg.”, de la que obtendríamos “\7abb\4cddde\1\fg.”. Obsérvese que sólo se sustituye a y c porque se ahorra espacio, mientras que en el resto de los casos o no se gana nada (d) o incluso se pierde. Un caso especial se produce cuando hay caracteres marcadores, que se sustituyen siempre aunque no estén repetidos. Leyendo carácter a carácter, escribe un programa que lea de teclado una secuencia de caracteres terminada en ‘.’ y visualice la secuencia comprimida según la técnica explicada. En una segunda opción, debe permitir también realizar el paso contrario, de secuencia comprimida a descomprimida.</w:t>
       </w:r>
     </w:p>
     <w:p>
@@ -6446,23 +5136,13 @@
           <w:szCs w:val="24"/>
         </w:rPr>
       </w:pPr>
-      <w:proofErr w:type="spellStart"/>
-      <w:r>
-        <w:rPr>
-          <w:rFonts w:ascii="Times New Roman" w:hAnsi="Times New Roman" w:cs="Times New Roman"/>
-          <w:sz w:val="24"/>
-          <w:szCs w:val="24"/>
-        </w:rPr>
-        <w:t>ubuntu</w:t>
-      </w:r>
-      <w:proofErr w:type="spellEnd"/>
-      <w:r>
-        <w:rPr>
-          <w:rFonts w:ascii="Times New Roman" w:hAnsi="Times New Roman" w:cs="Times New Roman"/>
-          <w:sz w:val="24"/>
-          <w:szCs w:val="24"/>
-        </w:rPr>
-        <w:t>$ edad</w:t>
+      <w:r>
+        <w:rPr>
+          <w:rFonts w:ascii="Times New Roman" w:hAnsi="Times New Roman" w:cs="Times New Roman"/>
+          <w:sz w:val="24"/>
+          <w:szCs w:val="24"/>
+        </w:rPr>
+        <w:t>ubuntu$ edad</w:t>
       </w:r>
     </w:p>
     <w:p>
@@ -6474,23 +5154,13 @@
           <w:szCs w:val="24"/>
         </w:rPr>
       </w:pPr>
-      <w:proofErr w:type="spellStart"/>
-      <w:r>
-        <w:rPr>
-          <w:rFonts w:ascii="Times New Roman" w:hAnsi="Times New Roman" w:cs="Times New Roman"/>
-          <w:sz w:val="24"/>
-          <w:szCs w:val="24"/>
-        </w:rPr>
-        <w:t>Mortadelo</w:t>
-      </w:r>
-      <w:proofErr w:type="spellEnd"/>
-      <w:r>
-        <w:rPr>
-          <w:rFonts w:ascii="Times New Roman" w:hAnsi="Times New Roman" w:cs="Times New Roman"/>
-          <w:sz w:val="24"/>
-          <w:szCs w:val="24"/>
-        </w:rPr>
-        <w:t xml:space="preserve"> muere en un accidente de tráfico en febrero de 1956 (mes=2); había nacido en octubre (mes 10) de 1905.</w:t>
+      <w:r>
+        <w:rPr>
+          <w:rFonts w:ascii="Times New Roman" w:hAnsi="Times New Roman" w:cs="Times New Roman"/>
+          <w:sz w:val="24"/>
+          <w:szCs w:val="24"/>
+        </w:rPr>
+        <w:t>Mortadelo muere en un accidente de tráfico en febrero de 1956 (mes=2); había nacido en octubre (mes 10) de 1905.</w:t>
       </w:r>
     </w:p>
     <w:p>
@@ -6531,23 +5201,13 @@
           <w:szCs w:val="24"/>
         </w:rPr>
       </w:pPr>
-      <w:proofErr w:type="spellStart"/>
-      <w:r>
-        <w:rPr>
-          <w:rFonts w:ascii="Times New Roman" w:hAnsi="Times New Roman" w:cs="Times New Roman"/>
-          <w:sz w:val="24"/>
-          <w:szCs w:val="24"/>
-        </w:rPr>
-        <w:t>ubuntu</w:t>
-      </w:r>
-      <w:proofErr w:type="spellEnd"/>
-      <w:r>
-        <w:rPr>
-          <w:rFonts w:ascii="Times New Roman" w:hAnsi="Times New Roman" w:cs="Times New Roman"/>
-          <w:sz w:val="24"/>
-          <w:szCs w:val="24"/>
-        </w:rPr>
-        <w:t>$ edad</w:t>
+      <w:r>
+        <w:rPr>
+          <w:rFonts w:ascii="Times New Roman" w:hAnsi="Times New Roman" w:cs="Times New Roman"/>
+          <w:sz w:val="24"/>
+          <w:szCs w:val="24"/>
+        </w:rPr>
+        <w:t>ubuntu$ edad</w:t>
       </w:r>
     </w:p>
     <w:p>
@@ -6605,23 +5265,13 @@
           <w:szCs w:val="24"/>
         </w:rPr>
       </w:pPr>
-      <w:proofErr w:type="spellStart"/>
-      <w:r>
-        <w:rPr>
-          <w:rFonts w:ascii="Times New Roman" w:hAnsi="Times New Roman" w:cs="Times New Roman"/>
-          <w:sz w:val="24"/>
-          <w:szCs w:val="24"/>
-        </w:rPr>
-        <w:t>ubuntu</w:t>
-      </w:r>
-      <w:proofErr w:type="spellEnd"/>
-      <w:r>
-        <w:rPr>
-          <w:rFonts w:ascii="Times New Roman" w:hAnsi="Times New Roman" w:cs="Times New Roman"/>
-          <w:sz w:val="24"/>
-          <w:szCs w:val="24"/>
-        </w:rPr>
-        <w:t>$ edad</w:t>
+      <w:r>
+        <w:rPr>
+          <w:rFonts w:ascii="Times New Roman" w:hAnsi="Times New Roman" w:cs="Times New Roman"/>
+          <w:sz w:val="24"/>
+          <w:szCs w:val="24"/>
+        </w:rPr>
+        <w:t>ubuntu$ edad</w:t>
       </w:r>
     </w:p>
     <w:p>
@@ -6683,25 +5333,7 @@
           <w:sz w:val="24"/>
           <w:szCs w:val="24"/>
         </w:rPr>
-        <w:t xml:space="preserve">Se dice que una sucesión de enteros (a1, a2, …, </w:t>
-      </w:r>
-      <w:proofErr w:type="spellStart"/>
-      <w:r>
-        <w:rPr>
-          <w:rFonts w:ascii="Times New Roman" w:hAnsi="Times New Roman" w:cs="Times New Roman"/>
-          <w:sz w:val="24"/>
-          <w:szCs w:val="24"/>
-        </w:rPr>
-        <w:t>an</w:t>
-      </w:r>
-      <w:proofErr w:type="spellEnd"/>
-      <w:r>
-        <w:rPr>
-          <w:rFonts w:ascii="Times New Roman" w:hAnsi="Times New Roman" w:cs="Times New Roman"/>
-          <w:sz w:val="24"/>
-          <w:szCs w:val="24"/>
-        </w:rPr>
-        <w:t>) forman una montaña si existe un h entre 1 y n tal que la sucesión crece hasta ah y luego decrece. Una sucesión es un valle si ocurre justo al revés (decrece hasta un ah y luego crece). Se define la longitud de una montaña (o valle) como el número de intervalos que hay en la sucesión y la altura como el mayor (o menor si se trata de un valle) de los números que la forman. Ejemplo: la sucesión 1, 3, 6, 21, 15 es una montaña de longitud 4 y altura 21. Suponiendo secuencias de números naturales no vacías y terminadas en un entero negativo, se pide un programa con dos opciones, la primera que visualice el número de montañas que hay en una secuencia de montañas, la longitud de la montaña más larga, y la altura de la montaña más alta, y la segunda, que visualice la longitud de la montaña o valle más largo, indicando si se trata de valle o montaña.</w:t>
+        <w:t>Se dice que una sucesión de enteros (a1, a2, …, an) forman una montaña si existe un h entre 1 y n tal que la sucesión crece hasta ah y luego decrece. Una sucesión es un valle si ocurre justo al revés (decrece hasta un ah y luego crece). Se define la longitud de una montaña (o valle) como el número de intervalos que hay en la sucesión y la altura como el mayor (o menor si se trata de un valle) de los números que la forman. Ejemplo: la sucesión 1, 3, 6, 21, 15 es una montaña de longitud 4 y altura 21. Suponiendo secuencias de números naturales no vacías y terminadas en un entero negativo, se pide un programa con dos opciones, la primera que visualice el número de montañas que hay en una secuencia de montañas, la longitud de la montaña más larga, y la altura de la montaña más alta, y la segunda, que visualice la longitud de la montaña o valle más largo, indicando si se trata de valle o montaña.</w:t>
       </w:r>
     </w:p>
     <w:p>
@@ -6932,34 +5564,14 @@
           <w:szCs w:val="24"/>
         </w:rPr>
       </w:pPr>
-      <w:proofErr w:type="spellStart"/>
-      <w:r>
-        <w:rPr>
-          <w:rFonts w:ascii="Times New Roman" w:hAnsi="Times New Roman" w:cs="Times New Roman"/>
-          <w:sz w:val="24"/>
-          <w:szCs w:val="24"/>
-        </w:rPr>
-        <w:t>ubuntu</w:t>
-      </w:r>
-      <w:proofErr w:type="spellEnd"/>
-      <w:r>
-        <w:rPr>
-          <w:rFonts w:ascii="Times New Roman" w:hAnsi="Times New Roman" w:cs="Times New Roman"/>
-          <w:sz w:val="24"/>
-          <w:szCs w:val="24"/>
-        </w:rPr>
-        <w:t xml:space="preserve">$ </w:t>
-      </w:r>
-      <w:proofErr w:type="spellStart"/>
-      <w:r>
-        <w:rPr>
-          <w:rFonts w:ascii="Times New Roman" w:hAnsi="Times New Roman" w:cs="Times New Roman"/>
-          <w:sz w:val="24"/>
-          <w:szCs w:val="24"/>
-        </w:rPr>
-        <w:t>calromana</w:t>
-      </w:r>
-      <w:proofErr w:type="spellEnd"/>
+      <w:r>
+        <w:rPr>
+          <w:rFonts w:ascii="Times New Roman" w:hAnsi="Times New Roman" w:cs="Times New Roman"/>
+          <w:sz w:val="24"/>
+          <w:szCs w:val="24"/>
+        </w:rPr>
+        <w:t>ubuntu$ calromana</w:t>
+      </w:r>
     </w:p>
     <w:p>
       <w:pPr>
@@ -7096,23 +5708,13 @@
           <w:szCs w:val="24"/>
         </w:rPr>
       </w:pPr>
-      <w:proofErr w:type="spellStart"/>
-      <w:r>
-        <w:rPr>
-          <w:rFonts w:ascii="Times New Roman" w:hAnsi="Times New Roman" w:cs="Times New Roman"/>
-          <w:sz w:val="24"/>
-          <w:szCs w:val="24"/>
-        </w:rPr>
-        <w:t>ubuntu</w:t>
-      </w:r>
-      <w:proofErr w:type="spellEnd"/>
-      <w:r>
-        <w:rPr>
-          <w:rFonts w:ascii="Times New Roman" w:hAnsi="Times New Roman" w:cs="Times New Roman"/>
-          <w:sz w:val="24"/>
-          <w:szCs w:val="24"/>
-        </w:rPr>
-        <w:t>$</w:t>
+      <w:r>
+        <w:rPr>
+          <w:rFonts w:ascii="Times New Roman" w:hAnsi="Times New Roman" w:cs="Times New Roman"/>
+          <w:sz w:val="24"/>
+          <w:szCs w:val="24"/>
+        </w:rPr>
+        <w:t>ubuntu$</w:t>
       </w:r>
     </w:p>
     <w:p>
@@ -7232,25 +5834,15 @@
           <w:sz w:val="24"/>
           <w:szCs w:val="24"/>
         </w:rPr>
-        <w:t xml:space="preserve">Escribe un programa que calcule el determinante de una matriz 3x3 introducida por teclado. El determinante de una matriz se calcula así: a11a22a33 + a21a32a13 + a12a23a31 - a13a22a31 - a23a32a11 - a21a12a33, siendo </w:t>
-      </w:r>
-      <w:proofErr w:type="spellStart"/>
-      <w:r>
-        <w:rPr>
-          <w:rFonts w:ascii="Times New Roman" w:hAnsi="Times New Roman" w:cs="Times New Roman"/>
-          <w:sz w:val="24"/>
-          <w:szCs w:val="24"/>
-        </w:rPr>
-        <w:t>aij</w:t>
-      </w:r>
-      <w:proofErr w:type="spellEnd"/>
-      <w:r>
-        <w:rPr>
-          <w:rFonts w:ascii="Times New Roman" w:hAnsi="Times New Roman" w:cs="Times New Roman"/>
-          <w:sz w:val="24"/>
-          <w:szCs w:val="24"/>
-        </w:rPr>
-        <w:t xml:space="preserve"> el elemento de la fila i y columna j.</w:t>
+        <w:t>Escribe un programa que calcule el determinante de una matriz 3x3 introducida por teclado. El determinante de una matriz se calcula así: a11a22a33 + a21a32a13 + a12a23a31 - a13a22a31 - a23a32a11 - a21a12a33, siendo aij el elemento de la fila i y columna j.</w:t>
+      </w:r>
+      <w:r>
+        <w:rPr>
+          <w:rFonts w:ascii="Times New Roman" w:hAnsi="Times New Roman" w:cs="Times New Roman"/>
+          <w:sz w:val="24"/>
+          <w:szCs w:val="24"/>
+        </w:rPr>
+        <w:t xml:space="preserve"> Sarrus</w:t>
       </w:r>
     </w:p>
     <w:p>
@@ -7276,16 +5868,7 @@
           <w:sz w:val="24"/>
           <w:szCs w:val="24"/>
         </w:rPr>
-        <w:t>La matriz adjunta de una matriz es aquella que se obtiene de sustituir cada elemento (</w:t>
-      </w:r>
-      <w:proofErr w:type="spellStart"/>
-      <w:r>
-        <w:rPr>
-          <w:rFonts w:ascii="Times New Roman" w:hAnsi="Times New Roman" w:cs="Times New Roman"/>
-          <w:sz w:val="24"/>
-          <w:szCs w:val="24"/>
-        </w:rPr>
-        <w:t>a</w:t>
+        <w:t>La matriz adjunta de una matriz es aquella que se obtiene de sustituir cada elemento (a</w:t>
       </w:r>
       <w:r>
         <w:rPr>
@@ -7296,23 +5879,13 @@
         </w:rPr>
         <w:t>ij</w:t>
       </w:r>
-      <w:proofErr w:type="spellEnd"/>
-      <w:r>
-        <w:rPr>
-          <w:rFonts w:ascii="Times New Roman" w:hAnsi="Times New Roman" w:cs="Times New Roman"/>
-          <w:sz w:val="24"/>
-          <w:szCs w:val="24"/>
-        </w:rPr>
-        <w:t>) por su adjunto (</w:t>
-      </w:r>
-      <w:proofErr w:type="spellStart"/>
-      <w:r>
-        <w:rPr>
-          <w:rFonts w:ascii="Times New Roman" w:hAnsi="Times New Roman" w:cs="Times New Roman"/>
-          <w:sz w:val="24"/>
-          <w:szCs w:val="24"/>
-        </w:rPr>
-        <w:t>A</w:t>
+      <w:r>
+        <w:rPr>
+          <w:rFonts w:ascii="Times New Roman" w:hAnsi="Times New Roman" w:cs="Times New Roman"/>
+          <w:sz w:val="24"/>
+          <w:szCs w:val="24"/>
+        </w:rPr>
+        <w:t>) por su adjunto (A</w:t>
       </w:r>
       <w:r>
         <w:rPr>
@@ -7323,34 +5896,57 @@
         </w:rPr>
         <w:t>ij</w:t>
       </w:r>
-      <w:proofErr w:type="spellEnd"/>
-      <w:r>
-        <w:rPr>
-          <w:rFonts w:ascii="Times New Roman" w:hAnsi="Times New Roman" w:cs="Times New Roman"/>
-          <w:sz w:val="24"/>
-          <w:szCs w:val="24"/>
-        </w:rPr>
-        <w:t xml:space="preserve">). El adjunto de un elemento es su menor </w:t>
-      </w:r>
-      <w:proofErr w:type="spellStart"/>
-      <w:r>
-        <w:rPr>
-          <w:rFonts w:ascii="Times New Roman" w:hAnsi="Times New Roman" w:cs="Times New Roman"/>
-          <w:sz w:val="24"/>
-          <w:szCs w:val="24"/>
-        </w:rPr>
-        <w:t>complemantario</w:t>
-      </w:r>
-      <w:proofErr w:type="spellEnd"/>
-      <w:r>
-        <w:rPr>
-          <w:rFonts w:ascii="Times New Roman" w:hAnsi="Times New Roman" w:cs="Times New Roman"/>
-          <w:sz w:val="24"/>
-          <w:szCs w:val="24"/>
-        </w:rPr>
-        <w:t xml:space="preserve"> (</w:t>
-      </w:r>
-      <w:proofErr w:type="spellStart"/>
+      <w:r>
+        <w:rPr>
+          <w:rFonts w:ascii="Times New Roman" w:hAnsi="Times New Roman" w:cs="Times New Roman"/>
+          <w:sz w:val="24"/>
+          <w:szCs w:val="24"/>
+        </w:rPr>
+        <w:t>). El adjunto de un elemento es su menor complemantario (M</w:t>
+      </w:r>
+      <w:r>
+        <w:rPr>
+          <w:rFonts w:ascii="Times New Roman" w:hAnsi="Times New Roman" w:cs="Times New Roman"/>
+          <w:sz w:val="24"/>
+          <w:szCs w:val="24"/>
+          <w:vertAlign w:val="subscript"/>
+        </w:rPr>
+        <w:t>ij</w:t>
+      </w:r>
+      <w:r>
+        <w:rPr>
+          <w:rFonts w:ascii="Times New Roman" w:hAnsi="Times New Roman" w:cs="Times New Roman"/>
+          <w:sz w:val="24"/>
+          <w:szCs w:val="24"/>
+        </w:rPr>
+        <w:t>) con signo positivo o negativo según sea par o impar la suma de su número de fila y su número de columna. Es decir A</w:t>
+      </w:r>
+      <w:r>
+        <w:rPr>
+          <w:rFonts w:ascii="Times New Roman" w:hAnsi="Times New Roman" w:cs="Times New Roman"/>
+          <w:sz w:val="24"/>
+          <w:szCs w:val="24"/>
+          <w:vertAlign w:val="subscript"/>
+        </w:rPr>
+        <w:t>ij</w:t>
+      </w:r>
+      <w:r>
+        <w:rPr>
+          <w:rFonts w:ascii="Times New Roman" w:hAnsi="Times New Roman" w:cs="Times New Roman"/>
+          <w:sz w:val="24"/>
+          <w:szCs w:val="24"/>
+        </w:rPr>
+        <w:t>=(-1)</w:t>
+      </w:r>
+      <w:r>
+        <w:rPr>
+          <w:rFonts w:ascii="Times New Roman" w:hAnsi="Times New Roman" w:cs="Times New Roman"/>
+          <w:sz w:val="24"/>
+          <w:szCs w:val="24"/>
+          <w:vertAlign w:val="superscript"/>
+        </w:rPr>
+        <w:t>(i+j)</w:t>
+      </w:r>
       <w:r>
         <w:rPr>
           <w:rFonts w:ascii="Times New Roman" w:hAnsi="Times New Roman" w:cs="Times New Roman"/>
@@ -7368,90 +5964,6 @@
         </w:rPr>
         <w:t>ij</w:t>
       </w:r>
-      <w:proofErr w:type="spellEnd"/>
-      <w:r>
-        <w:rPr>
-          <w:rFonts w:ascii="Times New Roman" w:hAnsi="Times New Roman" w:cs="Times New Roman"/>
-          <w:sz w:val="24"/>
-          <w:szCs w:val="24"/>
-        </w:rPr>
-        <w:t xml:space="preserve">) con signo positivo o negativo según sea par o impar la suma de su número de fila y su número de columna. Es decir </w:t>
-      </w:r>
-      <w:proofErr w:type="spellStart"/>
-      <w:r>
-        <w:rPr>
-          <w:rFonts w:ascii="Times New Roman" w:hAnsi="Times New Roman" w:cs="Times New Roman"/>
-          <w:sz w:val="24"/>
-          <w:szCs w:val="24"/>
-        </w:rPr>
-        <w:t>A</w:t>
-      </w:r>
-      <w:r>
-        <w:rPr>
-          <w:rFonts w:ascii="Times New Roman" w:hAnsi="Times New Roman" w:cs="Times New Roman"/>
-          <w:sz w:val="24"/>
-          <w:szCs w:val="24"/>
-          <w:vertAlign w:val="subscript"/>
-        </w:rPr>
-        <w:t>ij</w:t>
-      </w:r>
-      <w:proofErr w:type="spellEnd"/>
-      <w:r>
-        <w:rPr>
-          <w:rFonts w:ascii="Times New Roman" w:hAnsi="Times New Roman" w:cs="Times New Roman"/>
-          <w:sz w:val="24"/>
-          <w:szCs w:val="24"/>
-        </w:rPr>
-        <w:t>=(-1)</w:t>
-      </w:r>
-      <w:r>
-        <w:rPr>
-          <w:rFonts w:ascii="Times New Roman" w:hAnsi="Times New Roman" w:cs="Times New Roman"/>
-          <w:sz w:val="24"/>
-          <w:szCs w:val="24"/>
-          <w:vertAlign w:val="superscript"/>
-        </w:rPr>
-        <w:t>(</w:t>
-      </w:r>
-      <w:proofErr w:type="spellStart"/>
-      <w:r>
-        <w:rPr>
-          <w:rFonts w:ascii="Times New Roman" w:hAnsi="Times New Roman" w:cs="Times New Roman"/>
-          <w:sz w:val="24"/>
-          <w:szCs w:val="24"/>
-          <w:vertAlign w:val="superscript"/>
-        </w:rPr>
-        <w:t>i+j</w:t>
-      </w:r>
-      <w:proofErr w:type="spellEnd"/>
-      <w:r>
-        <w:rPr>
-          <w:rFonts w:ascii="Times New Roman" w:hAnsi="Times New Roman" w:cs="Times New Roman"/>
-          <w:sz w:val="24"/>
-          <w:szCs w:val="24"/>
-          <w:vertAlign w:val="superscript"/>
-        </w:rPr>
-        <w:t>)</w:t>
-      </w:r>
-      <w:proofErr w:type="spellStart"/>
-      <w:r>
-        <w:rPr>
-          <w:rFonts w:ascii="Times New Roman" w:hAnsi="Times New Roman" w:cs="Times New Roman"/>
-          <w:sz w:val="24"/>
-          <w:szCs w:val="24"/>
-        </w:rPr>
-        <w:t>M</w:t>
-      </w:r>
-      <w:r>
-        <w:rPr>
-          <w:rFonts w:ascii="Times New Roman" w:hAnsi="Times New Roman" w:cs="Times New Roman"/>
-          <w:sz w:val="24"/>
-          <w:szCs w:val="24"/>
-          <w:vertAlign w:val="subscript"/>
-        </w:rPr>
-        <w:t>ij</w:t>
-      </w:r>
-      <w:proofErr w:type="spellEnd"/>
       <w:r>
         <w:rPr>
           <w:rFonts w:ascii="Times New Roman" w:hAnsi="Times New Roman" w:cs="Times New Roman"/>
@@ -7527,7 +6039,6 @@
         </w:rPr>
         <w:t xml:space="preserve"> </w:t>
       </w:r>
-      <w:proofErr w:type="spellStart"/>
       <w:r>
         <w:rPr>
           <w:rStyle w:val="nfasis"/>
@@ -7536,9 +6047,8 @@
           <w:sz w:val="24"/>
           <w:szCs w:val="24"/>
         </w:rPr>
-        <w:t>A</w:t>
-      </w:r>
-      <w:proofErr w:type="spellEnd"/>
+        <w:t xml:space="preserve">A </w:t>
+      </w:r>
       <w:r>
         <w:rPr>
           <w:rStyle w:val="nfasis"/>
@@ -7546,8 +6056,9 @@
           <w:i w:val="0"/>
           <w:sz w:val="24"/>
           <w:szCs w:val="24"/>
-        </w:rPr>
-        <w:t xml:space="preserve"> </w:t>
+          <w:vertAlign w:val="superscript"/>
+        </w:rPr>
+        <w:t xml:space="preserve">-1 </w:t>
       </w:r>
       <w:r>
         <w:rPr>
@@ -7556,9 +6067,19 @@
           <w:i w:val="0"/>
           <w:sz w:val="24"/>
           <w:szCs w:val="24"/>
+        </w:rPr>
+        <w:t xml:space="preserve">= A </w:t>
+      </w:r>
+      <w:r>
+        <w:rPr>
+          <w:rStyle w:val="nfasis"/>
+          <w:rFonts w:ascii="Times New Roman" w:hAnsi="Times New Roman" w:cs="Times New Roman"/>
+          <w:i w:val="0"/>
+          <w:sz w:val="24"/>
+          <w:szCs w:val="24"/>
           <w:vertAlign w:val="superscript"/>
         </w:rPr>
-        <w:t xml:space="preserve">-1 </w:t>
+        <w:t>-1</w:t>
       </w:r>
       <w:r>
         <w:rPr>
@@ -7568,7 +6089,7 @@
           <w:sz w:val="24"/>
           <w:szCs w:val="24"/>
         </w:rPr>
-        <w:t xml:space="preserve">= A </w:t>
+        <w:t>A = I. Siendo I la matriz identidad (con unos en su diagonal y ceros en el resto de elementos). La matriz inversa se puede calcular como A</w:t>
       </w:r>
       <w:r>
         <w:rPr>
@@ -7589,50 +6110,7 @@
           <w:sz w:val="24"/>
           <w:szCs w:val="24"/>
         </w:rPr>
-        <w:t>A = I. Siendo I la matriz identidad (con unos en su diagonal y ceros en el resto de elementos). La matriz inversa se puede calcular como A</w:t>
-      </w:r>
-      <w:r>
-        <w:rPr>
-          <w:rStyle w:val="nfasis"/>
-          <w:rFonts w:ascii="Times New Roman" w:hAnsi="Times New Roman" w:cs="Times New Roman"/>
-          <w:i w:val="0"/>
-          <w:sz w:val="24"/>
-          <w:szCs w:val="24"/>
-          <w:vertAlign w:val="superscript"/>
-        </w:rPr>
-        <w:t>-1</w:t>
-      </w:r>
-      <w:r>
-        <w:rPr>
-          <w:rStyle w:val="nfasis"/>
-          <w:rFonts w:ascii="Times New Roman" w:hAnsi="Times New Roman" w:cs="Times New Roman"/>
-          <w:i w:val="0"/>
-          <w:sz w:val="24"/>
-          <w:szCs w:val="24"/>
-        </w:rPr>
-        <w:t>=(1/|A|)((</w:t>
-      </w:r>
-      <w:proofErr w:type="spellStart"/>
-      <w:r>
-        <w:rPr>
-          <w:rStyle w:val="nfasis"/>
-          <w:rFonts w:ascii="Times New Roman" w:hAnsi="Times New Roman" w:cs="Times New Roman"/>
-          <w:i w:val="0"/>
-          <w:sz w:val="24"/>
-          <w:szCs w:val="24"/>
-        </w:rPr>
-        <w:t>Adj</w:t>
-      </w:r>
-      <w:proofErr w:type="spellEnd"/>
-      <w:r>
-        <w:rPr>
-          <w:rStyle w:val="nfasis"/>
-          <w:rFonts w:ascii="Times New Roman" w:hAnsi="Times New Roman" w:cs="Times New Roman"/>
-          <w:i w:val="0"/>
-          <w:sz w:val="24"/>
-          <w:szCs w:val="24"/>
-        </w:rPr>
-        <w:t>(A))</w:t>
+        <w:t>=(1/|A|)((Adj(A))</w:t>
       </w:r>
       <w:r>
         <w:rPr>
@@ -7744,73 +6222,7 @@
           <w:szCs w:val="24"/>
         </w:rPr>
         <w:lastRenderedPageBreak/>
-        <w:t xml:space="preserve">un solo bicho. Sea </w:t>
-      </w:r>
-      <w:proofErr w:type="spellStart"/>
-      <w:r>
-        <w:rPr>
-          <w:rStyle w:val="nfasis"/>
-          <w:rFonts w:ascii="Times New Roman" w:hAnsi="Times New Roman" w:cs="Times New Roman"/>
-          <w:i w:val="0"/>
-          <w:sz w:val="24"/>
-          <w:szCs w:val="24"/>
-        </w:rPr>
-        <w:t>numvecinas</w:t>
-      </w:r>
-      <w:proofErr w:type="spellEnd"/>
-      <w:r>
-        <w:rPr>
-          <w:rStyle w:val="nfasis"/>
-          <w:rFonts w:ascii="Times New Roman" w:hAnsi="Times New Roman" w:cs="Times New Roman"/>
-          <w:i w:val="0"/>
-          <w:sz w:val="24"/>
-          <w:szCs w:val="24"/>
-        </w:rPr>
-        <w:t>(</w:t>
-      </w:r>
-      <w:proofErr w:type="spellStart"/>
-      <w:r>
-        <w:rPr>
-          <w:rStyle w:val="nfasis"/>
-          <w:rFonts w:ascii="Times New Roman" w:hAnsi="Times New Roman" w:cs="Times New Roman"/>
-          <w:i w:val="0"/>
-          <w:sz w:val="24"/>
-          <w:szCs w:val="24"/>
-        </w:rPr>
-        <w:t>i,j</w:t>
-      </w:r>
-      <w:proofErr w:type="spellEnd"/>
-      <w:r>
-        <w:rPr>
-          <w:rStyle w:val="nfasis"/>
-          <w:rFonts w:ascii="Times New Roman" w:hAnsi="Times New Roman" w:cs="Times New Roman"/>
-          <w:i w:val="0"/>
-          <w:sz w:val="24"/>
-          <w:szCs w:val="24"/>
-        </w:rPr>
-        <w:t>) el número de celdas contiguas a la celda (</w:t>
-      </w:r>
-      <w:proofErr w:type="spellStart"/>
-      <w:r>
-        <w:rPr>
-          <w:rStyle w:val="nfasis"/>
-          <w:rFonts w:ascii="Times New Roman" w:hAnsi="Times New Roman" w:cs="Times New Roman"/>
-          <w:i w:val="0"/>
-          <w:sz w:val="24"/>
-          <w:szCs w:val="24"/>
-        </w:rPr>
-        <w:t>i,j</w:t>
-      </w:r>
-      <w:proofErr w:type="spellEnd"/>
-      <w:r>
-        <w:rPr>
-          <w:rStyle w:val="nfasis"/>
-          <w:rFonts w:ascii="Times New Roman" w:hAnsi="Times New Roman" w:cs="Times New Roman"/>
-          <w:i w:val="0"/>
-          <w:sz w:val="24"/>
-          <w:szCs w:val="24"/>
-        </w:rPr>
-        <w:t>) que están ocupadas.</w:t>
+        <w:t>un solo bicho. Sea numvecinas(i,j) el número de celdas contiguas a la celda (i,j) que están ocupadas.</w:t>
       </w:r>
     </w:p>
     <w:p>
@@ -7858,73 +6270,7 @@
           <w:sz w:val="24"/>
           <w:szCs w:val="24"/>
         </w:rPr>
-        <w:t>El bicho que vive en la celda (</w:t>
-      </w:r>
-      <w:proofErr w:type="spellStart"/>
-      <w:r>
-        <w:rPr>
-          <w:rStyle w:val="nfasis"/>
-          <w:rFonts w:ascii="Times New Roman" w:hAnsi="Times New Roman" w:cs="Times New Roman"/>
-          <w:i w:val="0"/>
-          <w:sz w:val="24"/>
-          <w:szCs w:val="24"/>
-        </w:rPr>
-        <w:t>i,j</w:t>
-      </w:r>
-      <w:proofErr w:type="spellEnd"/>
-      <w:r>
-        <w:rPr>
-          <w:rStyle w:val="nfasis"/>
-          <w:rFonts w:ascii="Times New Roman" w:hAnsi="Times New Roman" w:cs="Times New Roman"/>
-          <w:i w:val="0"/>
-          <w:sz w:val="24"/>
-          <w:szCs w:val="24"/>
-        </w:rPr>
-        <w:t xml:space="preserve">) sobrevive sólo si </w:t>
-      </w:r>
-      <w:proofErr w:type="spellStart"/>
-      <w:r>
-        <w:rPr>
-          <w:rStyle w:val="nfasis"/>
-          <w:rFonts w:ascii="Times New Roman" w:hAnsi="Times New Roman" w:cs="Times New Roman"/>
-          <w:i w:val="0"/>
-          <w:sz w:val="24"/>
-          <w:szCs w:val="24"/>
-        </w:rPr>
-        <w:t>numvecinas</w:t>
-      </w:r>
-      <w:proofErr w:type="spellEnd"/>
-      <w:r>
-        <w:rPr>
-          <w:rStyle w:val="nfasis"/>
-          <w:rFonts w:ascii="Times New Roman" w:hAnsi="Times New Roman" w:cs="Times New Roman"/>
-          <w:i w:val="0"/>
-          <w:sz w:val="24"/>
-          <w:szCs w:val="24"/>
-        </w:rPr>
-        <w:t>(</w:t>
-      </w:r>
-      <w:proofErr w:type="spellStart"/>
-      <w:r>
-        <w:rPr>
-          <w:rStyle w:val="nfasis"/>
-          <w:rFonts w:ascii="Times New Roman" w:hAnsi="Times New Roman" w:cs="Times New Roman"/>
-          <w:i w:val="0"/>
-          <w:sz w:val="24"/>
-          <w:szCs w:val="24"/>
-        </w:rPr>
-        <w:t>i,j</w:t>
-      </w:r>
-      <w:proofErr w:type="spellEnd"/>
-      <w:r>
-        <w:rPr>
-          <w:rStyle w:val="nfasis"/>
-          <w:rFonts w:ascii="Times New Roman" w:hAnsi="Times New Roman" w:cs="Times New Roman"/>
-          <w:i w:val="0"/>
-          <w:sz w:val="24"/>
-          <w:szCs w:val="24"/>
-        </w:rPr>
-        <w:t>) es 2 ó 3. En caso contrario, muere por aburrimiento o escasez de recursos.</w:t>
+        <w:t>El bicho que vive en la celda (i,j) sobrevive sólo si numvecinas(i,j) es 2 ó 3. En caso contrario, muere por aburrimiento o escasez de recursos.</w:t>
       </w:r>
     </w:p>
     <w:p>
@@ -7950,73 +6296,7 @@
           <w:sz w:val="24"/>
           <w:szCs w:val="24"/>
         </w:rPr>
-        <w:t>Un bichito nace en la celda vacía (</w:t>
-      </w:r>
-      <w:proofErr w:type="spellStart"/>
-      <w:r>
-        <w:rPr>
-          <w:rStyle w:val="nfasis"/>
-          <w:rFonts w:ascii="Times New Roman" w:hAnsi="Times New Roman" w:cs="Times New Roman"/>
-          <w:i w:val="0"/>
-          <w:sz w:val="24"/>
-          <w:szCs w:val="24"/>
-        </w:rPr>
-        <w:t>i,j</w:t>
-      </w:r>
-      <w:proofErr w:type="spellEnd"/>
-      <w:r>
-        <w:rPr>
-          <w:rStyle w:val="nfasis"/>
-          <w:rFonts w:ascii="Times New Roman" w:hAnsi="Times New Roman" w:cs="Times New Roman"/>
-          <w:i w:val="0"/>
-          <w:sz w:val="24"/>
-          <w:szCs w:val="24"/>
-        </w:rPr>
-        <w:t xml:space="preserve">) si y sólo si </w:t>
-      </w:r>
-      <w:proofErr w:type="spellStart"/>
-      <w:r>
-        <w:rPr>
-          <w:rStyle w:val="nfasis"/>
-          <w:rFonts w:ascii="Times New Roman" w:hAnsi="Times New Roman" w:cs="Times New Roman"/>
-          <w:i w:val="0"/>
-          <w:sz w:val="24"/>
-          <w:szCs w:val="24"/>
-        </w:rPr>
-        <w:t>numvecinas</w:t>
-      </w:r>
-      <w:proofErr w:type="spellEnd"/>
-      <w:r>
-        <w:rPr>
-          <w:rStyle w:val="nfasis"/>
-          <w:rFonts w:ascii="Times New Roman" w:hAnsi="Times New Roman" w:cs="Times New Roman"/>
-          <w:i w:val="0"/>
-          <w:sz w:val="24"/>
-          <w:szCs w:val="24"/>
-        </w:rPr>
-        <w:t>(</w:t>
-      </w:r>
-      <w:proofErr w:type="spellStart"/>
-      <w:r>
-        <w:rPr>
-          <w:rStyle w:val="nfasis"/>
-          <w:rFonts w:ascii="Times New Roman" w:hAnsi="Times New Roman" w:cs="Times New Roman"/>
-          <w:i w:val="0"/>
-          <w:sz w:val="24"/>
-          <w:szCs w:val="24"/>
-        </w:rPr>
-        <w:t>i,j</w:t>
-      </w:r>
-      <w:proofErr w:type="spellEnd"/>
-      <w:r>
-        <w:rPr>
-          <w:rStyle w:val="nfasis"/>
-          <w:rFonts w:ascii="Times New Roman" w:hAnsi="Times New Roman" w:cs="Times New Roman"/>
-          <w:i w:val="0"/>
-          <w:sz w:val="24"/>
-          <w:szCs w:val="24"/>
-        </w:rPr>
-        <w:t>) es exactamente 3.</w:t>
+        <w:t>Un bichito nace en la celda vacía (i,j) si y sólo si numvecinas(i,j) es exactamente 3.</w:t>
       </w:r>
     </w:p>
     <w:p>
@@ -8283,73 +6563,7 @@
           <w:sz w:val="24"/>
           <w:szCs w:val="24"/>
         </w:rPr>
-        <w:t xml:space="preserve">Pista 2: Se recomienda implementar la función booleana </w:t>
-      </w:r>
-      <w:proofErr w:type="spellStart"/>
-      <w:r>
-        <w:rPr>
-          <w:rStyle w:val="nfasis"/>
-          <w:rFonts w:ascii="Times New Roman" w:hAnsi="Times New Roman" w:cs="Times New Roman"/>
-          <w:i w:val="0"/>
-          <w:sz w:val="24"/>
-          <w:szCs w:val="24"/>
-        </w:rPr>
-        <w:t>posValida</w:t>
-      </w:r>
-      <w:proofErr w:type="spellEnd"/>
-      <w:r>
-        <w:rPr>
-          <w:rStyle w:val="nfasis"/>
-          <w:rFonts w:ascii="Times New Roman" w:hAnsi="Times New Roman" w:cs="Times New Roman"/>
-          <w:i w:val="0"/>
-          <w:sz w:val="24"/>
-          <w:szCs w:val="24"/>
-        </w:rPr>
-        <w:t>(</w:t>
-      </w:r>
-      <w:proofErr w:type="spellStart"/>
-      <w:r>
-        <w:rPr>
-          <w:rStyle w:val="nfasis"/>
-          <w:rFonts w:ascii="Times New Roman" w:hAnsi="Times New Roman" w:cs="Times New Roman"/>
-          <w:i w:val="0"/>
-          <w:sz w:val="24"/>
-          <w:szCs w:val="24"/>
-        </w:rPr>
-        <w:t>i,j</w:t>
-      </w:r>
-      <w:proofErr w:type="spellEnd"/>
-      <w:r>
-        <w:rPr>
-          <w:rStyle w:val="nfasis"/>
-          <w:rFonts w:ascii="Times New Roman" w:hAnsi="Times New Roman" w:cs="Times New Roman"/>
-          <w:i w:val="0"/>
-          <w:sz w:val="24"/>
-          <w:szCs w:val="24"/>
-        </w:rPr>
-        <w:t>) que devuelva verdad sí y sólo si la posición (</w:t>
-      </w:r>
-      <w:proofErr w:type="spellStart"/>
-      <w:r>
-        <w:rPr>
-          <w:rStyle w:val="nfasis"/>
-          <w:rFonts w:ascii="Times New Roman" w:hAnsi="Times New Roman" w:cs="Times New Roman"/>
-          <w:i w:val="0"/>
-          <w:sz w:val="24"/>
-          <w:szCs w:val="24"/>
-        </w:rPr>
-        <w:t>i,j</w:t>
-      </w:r>
-      <w:proofErr w:type="spellEnd"/>
-      <w:r>
-        <w:rPr>
-          <w:rStyle w:val="nfasis"/>
-          <w:rFonts w:ascii="Times New Roman" w:hAnsi="Times New Roman" w:cs="Times New Roman"/>
-          <w:i w:val="0"/>
-          <w:sz w:val="24"/>
-          <w:szCs w:val="24"/>
-        </w:rPr>
-        <w:t>) está dentro del tablero.</w:t>
+        <w:t>Pista 2: Se recomienda implementar la función booleana posValida(i,j) que devuelva verdad sí y sólo si la posición (i,j) está dentro del tablero.</w:t>
       </w:r>
     </w:p>
     <w:p>

</xml_diff>